<commit_message>
funciones hasta el 9
</commit_message>
<xml_diff>
--- a/5funciones/ejercicio funciones.docx
+++ b/5funciones/ejercicio funciones.docx
@@ -17,15 +17,6 @@
           <w:lang w:eastAsia="es-CO"/>
         </w:rPr>
         <w:softHyphen/>
-      </w:r>
-      <w:r>
-        <w:rPr>
-          <w:rFonts w:eastAsia="Times New Roman" w:cs="Times New Roman" w:ascii="Times New Roman" w:hAnsi="Times New Roman"/>
-          <w:b/>
-          <w:bCs/>
-          <w:color w:val="365F91"/>
-          <w:lang w:eastAsia="es-CO"/>
-        </w:rPr>
         <w:t xml:space="preserve"> </w:t>
       </w:r>
       <w:bookmarkStart w:id="0" w:name="_GoBack"/>
@@ -108,6 +99,7 @@
           <w:numId w:val="1"/>
         </w:numPr>
         <w:spacing w:lineRule="auto" w:line="240" w:before="0" w:after="0"/>
+        <w:ind w:left="360" w:right="0" w:hanging="360"/>
         <w:contextualSpacing/>
         <w:rPr>
           <w:rFonts w:ascii="Times New Roman" w:hAnsi="Times New Roman" w:eastAsia="Times New Roman" w:cs="Times New Roman"/>
@@ -134,6 +126,7 @@
           <w:numId w:val="1"/>
         </w:numPr>
         <w:spacing w:lineRule="auto" w:line="240" w:before="0" w:after="0"/>
+        <w:ind w:left="360" w:right="0" w:hanging="360"/>
         <w:contextualSpacing/>
         <w:rPr>
           <w:rFonts w:ascii="Times New Roman" w:hAnsi="Times New Roman" w:eastAsia="Times New Roman" w:cs="Times New Roman"/>
@@ -158,15 +151,17 @@
           <w:numId w:val="1"/>
         </w:numPr>
         <w:spacing w:lineRule="auto" w:line="240" w:before="0" w:after="0"/>
-        <w:contextualSpacing/>
-        <w:rPr>
-          <w:rFonts w:ascii="Times New Roman" w:hAnsi="Times New Roman" w:eastAsia="Times New Roman" w:cs="Times New Roman"/>
-          <w:lang w:eastAsia="es-CO"/>
-        </w:rPr>
-      </w:pPr>
-      <w:r>
-        <w:rPr>
-          <w:rFonts w:eastAsia="Times New Roman" w:cs="Times New Roman" w:ascii="Times New Roman" w:hAnsi="Times New Roman"/>
+        <w:ind w:left="360" w:right="0" w:hanging="360"/>
+        <w:contextualSpacing/>
+        <w:rPr>
+          <w:highlight w:val="none"/>
+          <w:shd w:fill="00A933" w:val="clear"/>
+        </w:rPr>
+      </w:pPr>
+      <w:r>
+        <w:rPr>
+          <w:rFonts w:eastAsia="Times New Roman" w:cs="Times New Roman" w:ascii="Times New Roman" w:hAnsi="Times New Roman"/>
+          <w:shd w:fill="00A933" w:val="clear"/>
           <w:lang w:eastAsia="es-CO"/>
         </w:rPr>
         <w:t>Crear una función que calcule cual es el número menor de dos números enteros</w:t>
@@ -180,6 +175,7 @@
           <w:numId w:val="1"/>
         </w:numPr>
         <w:spacing w:lineRule="auto" w:line="240" w:before="0" w:after="0"/>
+        <w:ind w:left="360" w:right="0" w:hanging="360"/>
         <w:contextualSpacing/>
         <w:rPr>
           <w:rFonts w:ascii="Times New Roman" w:hAnsi="Times New Roman" w:eastAsia="Times New Roman" w:cs="Times New Roman"/>
@@ -202,6 +198,7 @@
           <w:numId w:val="1"/>
         </w:numPr>
         <w:spacing w:lineRule="auto" w:line="240" w:before="0" w:after="0"/>
+        <w:ind w:left="360" w:right="0" w:hanging="360"/>
         <w:contextualSpacing/>
         <w:rPr>
           <w:rFonts w:ascii="Times New Roman" w:hAnsi="Times New Roman" w:eastAsia="Times New Roman" w:cs="Times New Roman"/>
@@ -224,6 +221,7 @@
           <w:numId w:val="1"/>
         </w:numPr>
         <w:spacing w:lineRule="auto" w:line="240" w:before="0" w:after="0"/>
+        <w:ind w:left="360" w:right="0" w:hanging="360"/>
         <w:contextualSpacing/>
         <w:rPr>
           <w:rFonts w:ascii="Times New Roman" w:hAnsi="Times New Roman" w:eastAsia="Times New Roman" w:cs="Times New Roman"/>
@@ -246,6 +244,7 @@
           <w:numId w:val="1"/>
         </w:numPr>
         <w:spacing w:lineRule="auto" w:line="240" w:before="0" w:after="0"/>
+        <w:ind w:left="360" w:right="0" w:hanging="360"/>
         <w:contextualSpacing/>
         <w:rPr>
           <w:rFonts w:ascii="Times New Roman" w:hAnsi="Times New Roman" w:eastAsia="Times New Roman" w:cs="Times New Roman"/>
@@ -268,6 +267,7 @@
           <w:numId w:val="1"/>
         </w:numPr>
         <w:spacing w:lineRule="auto" w:line="240" w:before="0" w:after="0"/>
+        <w:ind w:left="360" w:right="0" w:hanging="360"/>
         <w:contextualSpacing/>
         <w:rPr>
           <w:rFonts w:ascii="Times New Roman" w:hAnsi="Times New Roman" w:eastAsia="Times New Roman" w:cs="Times New Roman"/>
@@ -290,6 +290,7 @@
           <w:numId w:val="1"/>
         </w:numPr>
         <w:spacing w:lineRule="auto" w:line="240" w:before="0" w:after="0"/>
+        <w:ind w:left="360" w:right="0" w:hanging="360"/>
         <w:contextualSpacing/>
         <w:rPr>
           <w:rFonts w:ascii="Times New Roman" w:hAnsi="Times New Roman" w:eastAsia="Times New Roman" w:cs="Times New Roman"/>
@@ -312,6 +313,7 @@
           <w:numId w:val="1"/>
         </w:numPr>
         <w:spacing w:lineRule="auto" w:line="240" w:before="0" w:after="0"/>
+        <w:ind w:left="360" w:right="0" w:hanging="360"/>
         <w:contextualSpacing/>
         <w:rPr>
           <w:rFonts w:ascii="Times New Roman" w:hAnsi="Times New Roman" w:eastAsia="Times New Roman" w:cs="Times New Roman"/>
@@ -334,6 +336,7 @@
           <w:numId w:val="1"/>
         </w:numPr>
         <w:spacing w:lineRule="auto" w:line="240" w:before="0" w:after="0"/>
+        <w:ind w:left="360" w:right="0" w:hanging="360"/>
         <w:contextualSpacing/>
         <w:rPr>
           <w:rFonts w:ascii="Times New Roman" w:hAnsi="Times New Roman" w:eastAsia="Times New Roman" w:cs="Times New Roman"/>
@@ -356,6 +359,7 @@
           <w:numId w:val="1"/>
         </w:numPr>
         <w:spacing w:lineRule="auto" w:line="240" w:before="0" w:after="0"/>
+        <w:ind w:left="360" w:right="0" w:hanging="360"/>
         <w:contextualSpacing/>
         <w:rPr>
           <w:rFonts w:ascii="Times New Roman" w:hAnsi="Times New Roman" w:eastAsia="Times New Roman" w:cs="Times New Roman"/>
@@ -378,6 +382,7 @@
           <w:numId w:val="1"/>
         </w:numPr>
         <w:spacing w:lineRule="auto" w:line="240" w:before="0" w:after="0"/>
+        <w:ind w:left="360" w:right="0" w:hanging="360"/>
         <w:contextualSpacing/>
         <w:rPr>
           <w:rFonts w:ascii="Times New Roman" w:hAnsi="Times New Roman" w:eastAsia="Times New Roman" w:cs="Times New Roman"/>
@@ -400,6 +405,7 @@
           <w:numId w:val="1"/>
         </w:numPr>
         <w:spacing w:lineRule="auto" w:line="240" w:before="0" w:after="0"/>
+        <w:ind w:left="360" w:right="0" w:hanging="360"/>
         <w:contextualSpacing/>
         <w:rPr>
           <w:rFonts w:ascii="Times New Roman" w:hAnsi="Times New Roman" w:eastAsia="Times New Roman" w:cs="Times New Roman"/>
@@ -422,6 +428,7 @@
           <w:numId w:val="1"/>
         </w:numPr>
         <w:spacing w:lineRule="auto" w:line="240" w:before="0" w:after="0"/>
+        <w:ind w:left="360" w:right="0" w:hanging="360"/>
         <w:contextualSpacing/>
         <w:rPr>
           <w:rFonts w:ascii="Times New Roman" w:hAnsi="Times New Roman" w:eastAsia="Times New Roman" w:cs="Times New Roman"/>
@@ -444,6 +451,7 @@
           <w:numId w:val="1"/>
         </w:numPr>
         <w:spacing w:lineRule="auto" w:line="240" w:before="0" w:after="0"/>
+        <w:ind w:left="360" w:right="0" w:hanging="360"/>
         <w:contextualSpacing/>
         <w:rPr>
           <w:rFonts w:ascii="Times New Roman" w:hAnsi="Times New Roman" w:eastAsia="Times New Roman" w:cs="Times New Roman"/>
@@ -466,6 +474,7 @@
           <w:numId w:val="1"/>
         </w:numPr>
         <w:spacing w:lineRule="auto" w:line="240" w:before="0" w:after="0"/>
+        <w:ind w:left="360" w:right="0" w:hanging="360"/>
         <w:contextualSpacing/>
         <w:rPr>
           <w:rFonts w:ascii="Times New Roman" w:hAnsi="Times New Roman" w:eastAsia="Times New Roman" w:cs="Times New Roman"/>
@@ -488,6 +497,7 @@
           <w:numId w:val="1"/>
         </w:numPr>
         <w:spacing w:lineRule="auto" w:line="240" w:before="0" w:after="0"/>
+        <w:ind w:left="360" w:right="0" w:hanging="360"/>
         <w:contextualSpacing/>
         <w:rPr>
           <w:rFonts w:ascii="Times New Roman" w:hAnsi="Times New Roman" w:eastAsia="Times New Roman" w:cs="Times New Roman"/>
@@ -510,6 +520,7 @@
           <w:numId w:val="1"/>
         </w:numPr>
         <w:spacing w:lineRule="auto" w:line="240" w:before="0" w:after="0"/>
+        <w:ind w:left="360" w:right="0" w:hanging="360"/>
         <w:contextualSpacing/>
         <w:rPr>
           <w:rFonts w:ascii="Times New Roman" w:hAnsi="Times New Roman" w:eastAsia="Times New Roman" w:cs="Times New Roman"/>
@@ -532,6 +543,7 @@
           <w:numId w:val="1"/>
         </w:numPr>
         <w:spacing w:lineRule="auto" w:line="240" w:before="0" w:after="0"/>
+        <w:ind w:left="360" w:right="0" w:hanging="360"/>
         <w:contextualSpacing/>
         <w:rPr>
           <w:rFonts w:ascii="Times New Roman" w:hAnsi="Times New Roman" w:eastAsia="Times New Roman" w:cs="Times New Roman"/>
@@ -554,6 +566,7 @@
           <w:numId w:val="1"/>
         </w:numPr>
         <w:spacing w:lineRule="auto" w:line="240" w:before="0" w:after="0"/>
+        <w:ind w:left="360" w:right="0" w:hanging="360"/>
         <w:contextualSpacing/>
         <w:rPr>
           <w:rFonts w:ascii="Times New Roman" w:hAnsi="Times New Roman" w:eastAsia="Times New Roman" w:cs="Times New Roman"/>
@@ -576,6 +589,7 @@
           <w:numId w:val="1"/>
         </w:numPr>
         <w:spacing w:lineRule="auto" w:line="240" w:before="0" w:after="0"/>
+        <w:ind w:left="360" w:right="0" w:hanging="360"/>
         <w:contextualSpacing/>
         <w:rPr>
           <w:rFonts w:ascii="Times New Roman" w:hAnsi="Times New Roman" w:eastAsia="Times New Roman" w:cs="Times New Roman"/>
@@ -598,6 +612,7 @@
           <w:numId w:val="1"/>
         </w:numPr>
         <w:spacing w:lineRule="auto" w:line="240" w:before="0" w:after="0"/>
+        <w:ind w:left="360" w:right="0" w:hanging="360"/>
         <w:contextualSpacing/>
         <w:rPr>
           <w:rFonts w:ascii="Times New Roman" w:hAnsi="Times New Roman" w:eastAsia="Times New Roman" w:cs="Times New Roman"/>
@@ -620,6 +635,7 @@
           <w:numId w:val="1"/>
         </w:numPr>
         <w:spacing w:lineRule="auto" w:line="240" w:before="0" w:after="0"/>
+        <w:ind w:left="360" w:right="0" w:hanging="360"/>
         <w:contextualSpacing/>
         <w:rPr/>
       </w:pPr>
@@ -628,31 +644,18 @@
           <w:rFonts w:eastAsia="Times New Roman" w:cs="Times New Roman" w:ascii="Times New Roman" w:hAnsi="Times New Roman"/>
           <w:lang w:eastAsia="es-CO"/>
         </w:rPr>
-        <w:t>Desarrolle el código fuente de un programa que permita calcular el área de un círculo, adicional visualizar</w:t>
-      </w:r>
-      <w:r>
-        <w:rPr>
-          <w:rFonts w:eastAsia="Times New Roman" w:cs="Times New Roman" w:ascii="Times New Roman" w:hAnsi="Times New Roman"/>
-          <w:lang w:eastAsia="es-CO"/>
-        </w:rPr>
-        <w:t xml:space="preserve"> </w:t>
-      </w:r>
-      <w:r>
-        <w:rPr>
-          <w:rFonts w:eastAsia="Times New Roman" w:cs="Times New Roman" w:ascii="Times New Roman" w:hAnsi="Times New Roman"/>
-          <w:lang w:eastAsia="es-CO"/>
-        </w:rPr>
-        <w:t>“DATOS ERRONEOS”, si el área es mayor a 5000.</w:t>
-      </w:r>
-    </w:p>
-    <w:p>
-      <w:pPr>
-        <w:pStyle w:val="ListParagraph"/>
-        <w:numPr>
-          <w:ilvl w:val="0"/>
-          <w:numId w:val="1"/>
-        </w:numPr>
-        <w:spacing w:lineRule="auto" w:line="240" w:before="0" w:after="0"/>
+        <w:t>Desarrolle el código fuente de un programa que permita calcular el área de un círculo, adicional visualizar “DATOS ERRONEOS”, si el área es mayor a 5000.</w:t>
+      </w:r>
+    </w:p>
+    <w:p>
+      <w:pPr>
+        <w:pStyle w:val="ListParagraph"/>
+        <w:numPr>
+          <w:ilvl w:val="0"/>
+          <w:numId w:val="1"/>
+        </w:numPr>
+        <w:spacing w:lineRule="auto" w:line="240" w:before="0" w:after="0"/>
+        <w:ind w:left="360" w:right="0" w:hanging="360"/>
         <w:contextualSpacing/>
         <w:rPr>
           <w:rFonts w:ascii="Times New Roman" w:hAnsi="Times New Roman" w:eastAsia="Times New Roman" w:cs="Times New Roman"/>
@@ -675,6 +678,7 @@
           <w:numId w:val="1"/>
         </w:numPr>
         <w:spacing w:lineRule="auto" w:line="240" w:before="0" w:after="0"/>
+        <w:ind w:left="360" w:right="0" w:hanging="360"/>
         <w:contextualSpacing/>
         <w:rPr/>
       </w:pPr>
@@ -683,31 +687,18 @@
           <w:rFonts w:eastAsia="Times New Roman" w:cs="Times New Roman" w:ascii="Times New Roman" w:hAnsi="Times New Roman"/>
           <w:lang w:eastAsia="es-CO"/>
         </w:rPr>
-        <w:t>Desarrolle el código fuente de un programa que permita ingresar tres números, obtener su promedio y</w:t>
-      </w:r>
-      <w:r>
-        <w:rPr>
-          <w:rFonts w:eastAsia="Times New Roman" w:cs="Times New Roman" w:ascii="Times New Roman" w:hAnsi="Times New Roman"/>
-          <w:lang w:eastAsia="es-CO"/>
-        </w:rPr>
-        <w:t xml:space="preserve"> </w:t>
-      </w:r>
-      <w:r>
-        <w:rPr>
-          <w:rFonts w:eastAsia="Times New Roman" w:cs="Times New Roman" w:ascii="Times New Roman" w:hAnsi="Times New Roman"/>
-          <w:lang w:eastAsia="es-CO"/>
-        </w:rPr>
-        <w:t>visualizar “APROBADO”, si su promedio es mayor a 7, caso contrario visualizara “MEJORE LA NOTA”.</w:t>
-      </w:r>
-    </w:p>
-    <w:p>
-      <w:pPr>
-        <w:pStyle w:val="ListParagraph"/>
-        <w:numPr>
-          <w:ilvl w:val="0"/>
-          <w:numId w:val="1"/>
-        </w:numPr>
-        <w:spacing w:lineRule="auto" w:line="240" w:before="0" w:after="0"/>
+        <w:t>Desarrolle el código fuente de un programa que permita ingresar tres números, obtener su promedio y visualizar “APROBADO”, si su promedio es mayor a 7, caso contrario visualizara “MEJORE LA NOTA”.</w:t>
+      </w:r>
+    </w:p>
+    <w:p>
+      <w:pPr>
+        <w:pStyle w:val="ListParagraph"/>
+        <w:numPr>
+          <w:ilvl w:val="0"/>
+          <w:numId w:val="1"/>
+        </w:numPr>
+        <w:spacing w:lineRule="auto" w:line="240" w:before="0" w:after="0"/>
+        <w:ind w:left="360" w:right="0" w:hanging="360"/>
         <w:contextualSpacing/>
         <w:rPr>
           <w:rFonts w:ascii="Times New Roman" w:hAnsi="Times New Roman" w:eastAsia="Times New Roman" w:cs="Times New Roman"/>
@@ -730,6 +721,7 @@
           <w:numId w:val="1"/>
         </w:numPr>
         <w:spacing w:lineRule="auto" w:line="240" w:before="0" w:after="0"/>
+        <w:ind w:left="360" w:right="0" w:hanging="360"/>
         <w:contextualSpacing/>
         <w:rPr>
           <w:rFonts w:ascii="Times New Roman" w:hAnsi="Times New Roman" w:eastAsia="Times New Roman" w:cs="Times New Roman"/>
@@ -752,6 +744,7 @@
           <w:numId w:val="1"/>
         </w:numPr>
         <w:spacing w:lineRule="auto" w:line="240" w:before="0" w:after="0"/>
+        <w:ind w:left="360" w:right="0" w:hanging="360"/>
         <w:contextualSpacing/>
         <w:rPr/>
       </w:pPr>
@@ -760,35 +753,7 @@
           <w:rFonts w:eastAsia="Times New Roman" w:cs="Times New Roman" w:ascii="Times New Roman" w:hAnsi="Times New Roman"/>
           <w:lang w:eastAsia="es-CO"/>
         </w:rPr>
-        <w:t>Desarrolle el código fuente de un programa que permita ingresar cinco voltajes, obtener su promedio y</w:t>
-      </w:r>
-      <w:r>
-        <w:rPr>
-          <w:rFonts w:eastAsia="Times New Roman" w:cs="Times New Roman" w:ascii="Times New Roman" w:hAnsi="Times New Roman"/>
-          <w:lang w:eastAsia="es-CO"/>
-        </w:rPr>
-        <w:t xml:space="preserve"> </w:t>
-      </w:r>
-      <w:r>
-        <w:rPr>
-          <w:rFonts w:eastAsia="Times New Roman" w:cs="Times New Roman" w:ascii="Times New Roman" w:hAnsi="Times New Roman"/>
-          <w:lang w:eastAsia="es-CO"/>
-        </w:rPr>
-        <w:t>visualizar “ALTO VOLTAJE”, si su promedio es mayor a</w:t>
-      </w:r>
-      <w:r>
-        <w:rPr>
-          <w:rFonts w:eastAsia="Times New Roman" w:cs="Times New Roman" w:ascii="Times New Roman" w:hAnsi="Times New Roman"/>
-          <w:lang w:eastAsia="es-CO"/>
-        </w:rPr>
-        <w:t xml:space="preserve"> </w:t>
-      </w:r>
-      <w:r>
-        <w:rPr>
-          <w:rFonts w:eastAsia="Times New Roman" w:cs="Times New Roman" w:ascii="Times New Roman" w:hAnsi="Times New Roman"/>
-          <w:lang w:eastAsia="es-CO"/>
-        </w:rPr>
-        <w:t xml:space="preserve">220, caso contrario sea menor mostrar “VOLTAJE </w:t>
+        <w:t xml:space="preserve">Desarrolle el código fuente de un programa que permita ingresar cinco voltajes, obtener su promedio y visualizar “ALTO VOLTAJE”, si su promedio es mayor a 220, caso contrario sea menor mostrar “VOLTAJE </w:t>
       </w:r>
       <w:r>
         <w:rPr>
@@ -807,6 +772,7 @@
           <w:numId w:val="1"/>
         </w:numPr>
         <w:spacing w:lineRule="auto" w:line="240" w:before="0" w:after="0"/>
+        <w:ind w:left="360" w:right="0" w:hanging="360"/>
         <w:contextualSpacing/>
         <w:rPr/>
       </w:pPr>
@@ -815,31 +781,18 @@
           <w:rFonts w:eastAsia="Times New Roman" w:cs="Times New Roman" w:ascii="Times New Roman" w:hAnsi="Times New Roman"/>
           <w:lang w:eastAsia="es-CO"/>
         </w:rPr>
-        <w:t>Desarrolle el código fuente de un programa que permita calcular el área de un triángulo equilátero, adicional</w:t>
-      </w:r>
-      <w:r>
-        <w:rPr>
-          <w:rFonts w:eastAsia="Times New Roman" w:cs="Times New Roman" w:ascii="Times New Roman" w:hAnsi="Times New Roman"/>
-          <w:lang w:eastAsia="es-CO"/>
-        </w:rPr>
-        <w:t xml:space="preserve"> </w:t>
-      </w:r>
-      <w:r>
-        <w:rPr>
-          <w:rFonts w:eastAsia="Times New Roman" w:cs="Times New Roman" w:ascii="Times New Roman" w:hAnsi="Times New Roman"/>
-          <w:lang w:eastAsia="es-CO"/>
-        </w:rPr>
-        <w:t>visualizar “DATOS NO VALIDOS”, si el área es mayor a 1000.</w:t>
-      </w:r>
-    </w:p>
-    <w:p>
-      <w:pPr>
-        <w:pStyle w:val="ListParagraph"/>
-        <w:numPr>
-          <w:ilvl w:val="0"/>
-          <w:numId w:val="1"/>
-        </w:numPr>
-        <w:spacing w:lineRule="auto" w:line="240" w:before="0" w:after="0"/>
+        <w:t>Desarrolle el código fuente de un programa que permita calcular el área de un triángulo equilátero, adicional visualizar “DATOS NO VALIDOS”, si el área es mayor a 1000.</w:t>
+      </w:r>
+    </w:p>
+    <w:p>
+      <w:pPr>
+        <w:pStyle w:val="ListParagraph"/>
+        <w:numPr>
+          <w:ilvl w:val="0"/>
+          <w:numId w:val="1"/>
+        </w:numPr>
+        <w:spacing w:lineRule="auto" w:line="240" w:before="0" w:after="0"/>
+        <w:ind w:left="360" w:right="0" w:hanging="360"/>
         <w:contextualSpacing/>
         <w:rPr/>
       </w:pPr>
@@ -848,21 +801,7 @@
           <w:rFonts w:eastAsia="Times New Roman" w:cs="Times New Roman" w:ascii="Times New Roman" w:hAnsi="Times New Roman"/>
           <w:lang w:eastAsia="es-CO"/>
         </w:rPr>
-        <w:t>Desarrolle un programa que solicite ingrese tres voltajes distintos, si el promedio de los voltajes</w:t>
-      </w:r>
-      <w:r>
-        <w:rPr>
-          <w:rFonts w:eastAsia="Times New Roman" w:cs="Times New Roman" w:ascii="Times New Roman" w:hAnsi="Times New Roman"/>
-          <w:lang w:eastAsia="es-CO"/>
-        </w:rPr>
-        <w:t xml:space="preserve">  </w:t>
-      </w:r>
-      <w:r>
-        <w:rPr>
-          <w:rFonts w:eastAsia="Times New Roman" w:cs="Times New Roman" w:ascii="Times New Roman" w:hAnsi="Times New Roman"/>
-          <w:lang w:eastAsia="es-CO"/>
-        </w:rPr>
-        <w:t xml:space="preserve">ingresados es menor a 115 visualice o indique “VOLTAJE CORRECTO”, en caso que  sea mayor a 115 y menor a 220 visualice “ALTO VOLTAJE”, y si es mayor o igual  a 220 visualice “PELIGRO”. </w:t>
+        <w:t xml:space="preserve">Desarrolle un programa que solicite ingrese tres voltajes distintos, si el promedio de los voltajes  ingresados es menor a 115 visualice o indique “VOLTAJE CORRECTO”, en caso que  sea mayor a 115 y menor a 220 visualice “ALTO VOLTAJE”, y si es mayor o igual  a 220 visualice “PELIGRO”. </w:t>
       </w:r>
     </w:p>
     <w:tbl>
@@ -880,7 +819,7 @@
       </w:tblPr>
       <w:tblGrid>
         <w:gridCol w:w="2323"/>
-        <w:gridCol w:w="2072"/>
+        <w:gridCol w:w="2071"/>
       </w:tblGrid>
       <w:tr>
         <w:trPr/>
@@ -897,7 +836,7 @@
           <w:p>
             <w:pPr>
               <w:pStyle w:val="Normal"/>
-              <w:widowControl/>
+              <w:widowControl w:val="false"/>
               <w:spacing w:lineRule="auto" w:line="240" w:before="0" w:after="0"/>
               <w:jc w:val="left"/>
               <w:rPr>
@@ -922,7 +861,7 @@
         </w:tc>
         <w:tc>
           <w:tcPr>
-            <w:tcW w:w="2072" w:type="dxa"/>
+            <w:tcW w:w="2071" w:type="dxa"/>
             <w:tcBorders>
               <w:top w:val="single" w:sz="4" w:space="0" w:color="000000"/>
               <w:left w:val="single" w:sz="4" w:space="0" w:color="000000"/>
@@ -933,7 +872,7 @@
           <w:p>
             <w:pPr>
               <w:pStyle w:val="Normal"/>
-              <w:widowControl/>
+              <w:widowControl w:val="false"/>
               <w:spacing w:lineRule="auto" w:line="240" w:before="0" w:after="0"/>
               <w:jc w:val="left"/>
               <w:rPr>
@@ -972,7 +911,7 @@
           <w:p>
             <w:pPr>
               <w:pStyle w:val="Normal"/>
-              <w:widowControl/>
+              <w:widowControl w:val="false"/>
               <w:spacing w:lineRule="auto" w:line="240" w:before="0" w:after="0"/>
               <w:jc w:val="left"/>
               <w:rPr>
@@ -997,7 +936,7 @@
         </w:tc>
         <w:tc>
           <w:tcPr>
-            <w:tcW w:w="2072" w:type="dxa"/>
+            <w:tcW w:w="2071" w:type="dxa"/>
             <w:tcBorders>
               <w:top w:val="single" w:sz="4" w:space="0" w:color="000000"/>
               <w:left w:val="single" w:sz="4" w:space="0" w:color="000000"/>
@@ -1008,7 +947,7 @@
           <w:p>
             <w:pPr>
               <w:pStyle w:val="Normal"/>
-              <w:widowControl/>
+              <w:widowControl w:val="false"/>
               <w:spacing w:lineRule="auto" w:line="240" w:before="0" w:after="0"/>
               <w:jc w:val="left"/>
               <w:rPr>
@@ -1047,7 +986,7 @@
           <w:p>
             <w:pPr>
               <w:pStyle w:val="Normal"/>
-              <w:widowControl/>
+              <w:widowControl w:val="false"/>
               <w:spacing w:lineRule="auto" w:line="240" w:before="0" w:after="0"/>
               <w:jc w:val="left"/>
               <w:rPr>
@@ -1072,7 +1011,7 @@
         </w:tc>
         <w:tc>
           <w:tcPr>
-            <w:tcW w:w="2072" w:type="dxa"/>
+            <w:tcW w:w="2071" w:type="dxa"/>
             <w:tcBorders>
               <w:top w:val="single" w:sz="4" w:space="0" w:color="000000"/>
               <w:left w:val="single" w:sz="4" w:space="0" w:color="000000"/>
@@ -1083,7 +1022,7 @@
           <w:p>
             <w:pPr>
               <w:pStyle w:val="Normal"/>
-              <w:widowControl/>
+              <w:widowControl w:val="false"/>
               <w:spacing w:lineRule="auto" w:line="240" w:before="0" w:after="0"/>
               <w:jc w:val="left"/>
               <w:rPr>
@@ -1122,7 +1061,7 @@
           <w:p>
             <w:pPr>
               <w:pStyle w:val="Normal"/>
-              <w:widowControl/>
+              <w:widowControl w:val="false"/>
               <w:spacing w:lineRule="auto" w:line="240" w:before="0" w:after="0"/>
               <w:jc w:val="left"/>
               <w:rPr>
@@ -1147,7 +1086,7 @@
         </w:tc>
         <w:tc>
           <w:tcPr>
-            <w:tcW w:w="2072" w:type="dxa"/>
+            <w:tcW w:w="2071" w:type="dxa"/>
             <w:tcBorders>
               <w:top w:val="single" w:sz="4" w:space="0" w:color="000000"/>
               <w:left w:val="single" w:sz="4" w:space="0" w:color="000000"/>
@@ -1158,7 +1097,7 @@
           <w:p>
             <w:pPr>
               <w:pStyle w:val="Normal"/>
-              <w:widowControl/>
+              <w:widowControl w:val="false"/>
               <w:spacing w:lineRule="auto" w:line="240" w:before="0" w:after="0"/>
               <w:jc w:val="left"/>
               <w:rPr>
@@ -1191,27 +1130,29 @@
           <w:numId w:val="1"/>
         </w:numPr>
         <w:spacing w:lineRule="auto" w:line="240" w:before="0" w:after="0"/>
-        <w:contextualSpacing/>
-        <w:rPr>
-          <w:rFonts w:ascii="Times New Roman" w:hAnsi="Times New Roman" w:eastAsia="Times New Roman" w:cs="Times New Roman"/>
-          <w:lang w:eastAsia="es-CO"/>
-        </w:rPr>
-      </w:pPr>
-      <w:r>
-        <w:rPr>
-          <w:rFonts w:eastAsia="Times New Roman" w:cs="Times New Roman" w:ascii="Times New Roman" w:hAnsi="Times New Roman"/>
-          <w:lang w:eastAsia="es-CO"/>
-        </w:rPr>
-      </w:r>
-    </w:p>
-    <w:p>
-      <w:pPr>
-        <w:pStyle w:val="ListParagraph"/>
-        <w:numPr>
-          <w:ilvl w:val="0"/>
-          <w:numId w:val="1"/>
-        </w:numPr>
-        <w:spacing w:lineRule="auto" w:line="240" w:before="0" w:after="0"/>
+        <w:ind w:left="360" w:right="0" w:hanging="360"/>
+        <w:contextualSpacing/>
+        <w:rPr>
+          <w:rFonts w:ascii="Times New Roman" w:hAnsi="Times New Roman" w:eastAsia="Times New Roman" w:cs="Times New Roman"/>
+          <w:lang w:eastAsia="es-CO"/>
+        </w:rPr>
+      </w:pPr>
+      <w:r>
+        <w:rPr>
+          <w:rFonts w:eastAsia="Times New Roman" w:cs="Times New Roman" w:ascii="Times New Roman" w:hAnsi="Times New Roman"/>
+          <w:lang w:eastAsia="es-CO"/>
+        </w:rPr>
+      </w:r>
+    </w:p>
+    <w:p>
+      <w:pPr>
+        <w:pStyle w:val="ListParagraph"/>
+        <w:numPr>
+          <w:ilvl w:val="0"/>
+          <w:numId w:val="1"/>
+        </w:numPr>
+        <w:spacing w:lineRule="auto" w:line="240" w:before="0" w:after="0"/>
+        <w:ind w:left="360" w:right="0" w:hanging="360"/>
         <w:contextualSpacing/>
         <w:rPr>
           <w:rFonts w:ascii="Times New Roman" w:hAnsi="Times New Roman" w:eastAsia="Times New Roman" w:cs="Times New Roman"/>
@@ -1234,6 +1175,7 @@
           <w:numId w:val="1"/>
         </w:numPr>
         <w:spacing w:lineRule="auto" w:line="240" w:before="0" w:after="0"/>
+        <w:ind w:left="360" w:right="0" w:hanging="360"/>
         <w:contextualSpacing/>
         <w:rPr>
           <w:rFonts w:ascii="Times New Roman" w:hAnsi="Times New Roman" w:eastAsia="Times New Roman" w:cs="Times New Roman"/>
@@ -1256,6 +1198,7 @@
           <w:numId w:val="1"/>
         </w:numPr>
         <w:spacing w:lineRule="auto" w:line="240" w:before="0" w:after="0"/>
+        <w:ind w:left="360" w:right="0" w:hanging="360"/>
         <w:contextualSpacing/>
         <w:rPr>
           <w:rFonts w:ascii="Times New Roman" w:hAnsi="Times New Roman" w:eastAsia="Times New Roman" w:cs="Times New Roman"/>
@@ -1278,6 +1221,7 @@
           <w:numId w:val="1"/>
         </w:numPr>
         <w:spacing w:lineRule="auto" w:line="240" w:before="0" w:after="0"/>
+        <w:ind w:left="360" w:right="0" w:hanging="360"/>
         <w:contextualSpacing/>
         <w:rPr>
           <w:rFonts w:ascii="Times New Roman" w:hAnsi="Times New Roman" w:eastAsia="Times New Roman" w:cs="Times New Roman"/>
@@ -1300,6 +1244,7 @@
           <w:numId w:val="1"/>
         </w:numPr>
         <w:spacing w:lineRule="auto" w:line="240" w:before="0" w:after="0"/>
+        <w:ind w:left="360" w:right="0" w:hanging="360"/>
         <w:contextualSpacing/>
         <w:rPr>
           <w:rFonts w:ascii="Times New Roman" w:hAnsi="Times New Roman" w:eastAsia="Times New Roman" w:cs="Times New Roman"/>
@@ -1322,6 +1267,7 @@
           <w:numId w:val="1"/>
         </w:numPr>
         <w:spacing w:lineRule="auto" w:line="240" w:before="0" w:after="0"/>
+        <w:ind w:left="360" w:right="0" w:hanging="360"/>
         <w:contextualSpacing/>
         <w:rPr>
           <w:rFonts w:ascii="Times New Roman" w:hAnsi="Times New Roman" w:eastAsia="Times New Roman" w:cs="Times New Roman"/>
@@ -1344,6 +1290,7 @@
           <w:numId w:val="1"/>
         </w:numPr>
         <w:spacing w:lineRule="auto" w:line="240" w:before="0" w:after="0"/>
+        <w:ind w:left="360" w:right="0" w:hanging="360"/>
         <w:contextualSpacing/>
         <w:rPr>
           <w:rFonts w:ascii="Times New Roman" w:hAnsi="Times New Roman" w:eastAsia="Times New Roman" w:cs="Times New Roman"/>
@@ -1366,6 +1313,7 @@
           <w:numId w:val="1"/>
         </w:numPr>
         <w:spacing w:lineRule="auto" w:line="240" w:before="0" w:after="0"/>
+        <w:ind w:left="360" w:right="0" w:hanging="360"/>
         <w:contextualSpacing/>
         <w:rPr/>
       </w:pPr>
@@ -1374,31 +1322,18 @@
           <w:rFonts w:eastAsia="Times New Roman" w:cs="Times New Roman" w:ascii="Times New Roman" w:hAnsi="Times New Roman"/>
           <w:lang w:eastAsia="es-CO"/>
         </w:rPr>
-        <w:t>Determinar la eficiencia energética de la Termoeléctrica Manta, considerando su consumo general en 10000Kw. Si su consumo ingresado esta</w:t>
-      </w:r>
-      <w:r>
-        <w:rPr>
-          <w:rFonts w:eastAsia="Times New Roman" w:cs="Times New Roman" w:ascii="Times New Roman" w:hAnsi="Times New Roman"/>
-          <w:lang w:eastAsia="es-CO"/>
-        </w:rPr>
-        <w:t xml:space="preserve"> </w:t>
-      </w:r>
-      <w:r>
-        <w:rPr>
-          <w:rFonts w:eastAsia="Times New Roman" w:cs="Times New Roman" w:ascii="Times New Roman" w:hAnsi="Times New Roman"/>
-          <w:lang w:eastAsia="es-CO"/>
-        </w:rPr>
-        <w:t>entre el 80% y 100% kw visualizar “CONSUMO MEDIO”, caso contrario sea superior al 100% visualizar “ALTO CONSUMO DE ENERGIA”.</w:t>
-      </w:r>
-    </w:p>
-    <w:p>
-      <w:pPr>
-        <w:pStyle w:val="ListParagraph"/>
-        <w:numPr>
-          <w:ilvl w:val="0"/>
-          <w:numId w:val="1"/>
-        </w:numPr>
-        <w:spacing w:lineRule="auto" w:line="240" w:before="0" w:after="0"/>
+        <w:t>Determinar la eficiencia energética de la Termoeléctrica Manta, considerando su consumo general en 10000Kw. Si su consumo ingresado esta entre el 80% y 100% kw visualizar “CONSUMO MEDIO”, caso contrario sea superior al 100% visualizar “ALTO CONSUMO DE ENERGIA”.</w:t>
+      </w:r>
+    </w:p>
+    <w:p>
+      <w:pPr>
+        <w:pStyle w:val="ListParagraph"/>
+        <w:numPr>
+          <w:ilvl w:val="0"/>
+          <w:numId w:val="1"/>
+        </w:numPr>
+        <w:spacing w:lineRule="auto" w:line="240" w:before="0" w:after="0"/>
+        <w:ind w:left="360" w:right="0" w:hanging="360"/>
         <w:contextualSpacing/>
         <w:rPr>
           <w:rFonts w:ascii="Times New Roman" w:hAnsi="Times New Roman" w:eastAsia="Times New Roman" w:cs="Times New Roman"/>
@@ -1421,6 +1356,7 @@
           <w:numId w:val="1"/>
         </w:numPr>
         <w:spacing w:lineRule="auto" w:line="240" w:before="0" w:after="0"/>
+        <w:ind w:left="360" w:right="0" w:hanging="360"/>
         <w:contextualSpacing/>
         <w:rPr/>
       </w:pPr>
@@ -1484,6 +1420,7 @@
           <w:numId w:val="1"/>
         </w:numPr>
         <w:spacing w:lineRule="auto" w:line="240" w:before="0" w:after="0"/>
+        <w:ind w:left="360" w:right="0" w:hanging="360"/>
         <w:contextualSpacing/>
         <w:rPr>
           <w:rFonts w:ascii="Times New Roman" w:hAnsi="Times New Roman" w:eastAsia="Times New Roman" w:cs="Times New Roman"/>
@@ -1506,6 +1443,7 @@
           <w:numId w:val="1"/>
         </w:numPr>
         <w:spacing w:lineRule="auto" w:line="240" w:before="0" w:after="0"/>
+        <w:ind w:left="360" w:right="0" w:hanging="360"/>
         <w:contextualSpacing/>
         <w:rPr>
           <w:rFonts w:ascii="Times New Roman" w:hAnsi="Times New Roman" w:eastAsia="Times New Roman" w:cs="Times New Roman"/>
@@ -1528,6 +1466,7 @@
           <w:numId w:val="1"/>
         </w:numPr>
         <w:spacing w:lineRule="auto" w:line="240" w:before="0" w:after="0"/>
+        <w:ind w:left="360" w:right="0" w:hanging="360"/>
         <w:contextualSpacing/>
         <w:rPr>
           <w:rFonts w:ascii="Times New Roman" w:hAnsi="Times New Roman" w:eastAsia="Times New Roman" w:cs="Times New Roman"/>
@@ -1550,6 +1489,7 @@
           <w:numId w:val="1"/>
         </w:numPr>
         <w:spacing w:lineRule="auto" w:line="240" w:before="0" w:after="0"/>
+        <w:ind w:left="360" w:right="0" w:hanging="360"/>
         <w:contextualSpacing/>
         <w:rPr>
           <w:rFonts w:ascii="Times New Roman" w:hAnsi="Times New Roman" w:eastAsia="Times New Roman" w:cs="Times New Roman"/>
@@ -1572,6 +1512,7 @@
           <w:numId w:val="1"/>
         </w:numPr>
         <w:spacing w:lineRule="auto" w:line="240" w:before="0" w:after="0"/>
+        <w:ind w:left="360" w:right="0" w:hanging="360"/>
         <w:contextualSpacing/>
         <w:rPr>
           <w:rFonts w:ascii="Times New Roman" w:hAnsi="Times New Roman" w:eastAsia="Times New Roman" w:cs="Times New Roman"/>
@@ -1594,6 +1535,7 @@
           <w:numId w:val="1"/>
         </w:numPr>
         <w:spacing w:lineRule="auto" w:line="240" w:before="0" w:after="0"/>
+        <w:ind w:left="360" w:right="0" w:hanging="360"/>
         <w:contextualSpacing/>
         <w:rPr/>
       </w:pPr>
@@ -1602,31 +1544,18 @@
           <w:rFonts w:eastAsia="Times New Roman" w:cs="Times New Roman" w:ascii="Times New Roman" w:hAnsi="Times New Roman"/>
           <w:lang w:eastAsia="es-CO"/>
         </w:rPr>
-        <w:t>Desarrolle el código fuente de un programa que permita ingresar cuatro notas sobre 20 con decimales,</w:t>
-      </w:r>
-      <w:r>
-        <w:rPr>
-          <w:rFonts w:eastAsia="Times New Roman" w:cs="Times New Roman" w:ascii="Times New Roman" w:hAnsi="Times New Roman"/>
-          <w:lang w:eastAsia="es-CO"/>
-        </w:rPr>
-        <w:t xml:space="preserve"> </w:t>
-      </w:r>
-      <w:r>
-        <w:rPr>
-          <w:rFonts w:eastAsia="Times New Roman" w:cs="Times New Roman" w:ascii="Times New Roman" w:hAnsi="Times New Roman"/>
-          <w:lang w:eastAsia="es-CO"/>
-        </w:rPr>
-        <w:t>obtener su promedio y visualizar “APROBADO”, si su promedio es mayor a 14.5; caso contrario su promedio sea menor a 14.5 y mayor a 10 visualizara “SUPLETORIO”. Si la nota promedio es menor a 10 mostrara “PERDIDO EL AÑO”.</w:t>
-      </w:r>
-    </w:p>
-    <w:p>
-      <w:pPr>
-        <w:pStyle w:val="ListParagraph"/>
-        <w:numPr>
-          <w:ilvl w:val="0"/>
-          <w:numId w:val="1"/>
-        </w:numPr>
-        <w:spacing w:lineRule="auto" w:line="240" w:before="0" w:after="0"/>
+        <w:t>Desarrolle el código fuente de un programa que permita ingresar cuatro notas sobre 20 con decimales, obtener su promedio y visualizar “APROBADO”, si su promedio es mayor a 14.5; caso contrario su promedio sea menor a 14.5 y mayor a 10 visualizara “SUPLETORIO”. Si la nota promedio es menor a 10 mostrara “PERDIDO EL AÑO”.</w:t>
+      </w:r>
+    </w:p>
+    <w:p>
+      <w:pPr>
+        <w:pStyle w:val="ListParagraph"/>
+        <w:numPr>
+          <w:ilvl w:val="0"/>
+          <w:numId w:val="1"/>
+        </w:numPr>
+        <w:spacing w:lineRule="auto" w:line="240" w:before="0" w:after="0"/>
+        <w:ind w:left="360" w:right="0" w:hanging="360"/>
         <w:contextualSpacing/>
         <w:rPr>
           <w:rFonts w:ascii="Times New Roman" w:hAnsi="Times New Roman" w:eastAsia="Times New Roman" w:cs="Times New Roman"/>
@@ -1649,6 +1578,7 @@
           <w:numId w:val="1"/>
         </w:numPr>
         <w:spacing w:lineRule="auto" w:line="240" w:before="0" w:after="0"/>
+        <w:ind w:left="360" w:right="0" w:hanging="360"/>
         <w:contextualSpacing/>
         <w:rPr/>
       </w:pPr>
@@ -1657,21 +1587,7 @@
           <w:rFonts w:eastAsia="Times New Roman" w:cs="Times New Roman" w:ascii="Times New Roman" w:hAnsi="Times New Roman"/>
           <w:lang w:eastAsia="es-CO"/>
         </w:rPr>
-        <w:t>Desarrolle el código fuente de un programa que permita ingresar como datos el apellido y la edad de un</w:t>
-      </w:r>
-      <w:r>
-        <w:rPr>
-          <w:rFonts w:eastAsia="Times New Roman" w:cs="Times New Roman" w:ascii="Times New Roman" w:hAnsi="Times New Roman"/>
-          <w:lang w:eastAsia="es-CO"/>
-        </w:rPr>
-        <w:t xml:space="preserve"> </w:t>
-      </w:r>
-      <w:r>
-        <w:rPr>
-          <w:rFonts w:eastAsia="Times New Roman" w:cs="Times New Roman" w:ascii="Times New Roman" w:hAnsi="Times New Roman"/>
-          <w:lang w:eastAsia="es-CO"/>
-        </w:rPr>
-        <w:t>estudiante. Si la edad del estudiante es mayor a 18 y menor a 25 debe mostrar como mensaje “ESTUDIANTE BECADO”, en caso contrario debe mostrar “ESTUDIANTE SIN BECA”.</w:t>
+        <w:t>Desarrolle el código fuente de un programa que permita ingresar como datos el apellido y la edad de un estudiante. Si la edad del estudiante es mayor a 18 y menor a 25 debe mostrar como mensaje “ESTUDIANTE BECADO”, en caso contrario debe mostrar “ESTUDIANTE SIN BECA”.</w:t>
       </w:r>
     </w:p>
     <w:sectPr>
@@ -1829,7 +1745,7 @@
       <w:start w:val="1"/>
       <w:numFmt w:val="none"/>
       <w:suff w:val="nothing"/>
-      <w:lvlText w:val="%1"/>
+      <w:lvlText w:val=""/>
       <w:lvlJc w:val="left"/>
       <w:pPr>
         <w:tabs>
@@ -1842,7 +1758,7 @@
       <w:start w:val="1"/>
       <w:numFmt w:val="none"/>
       <w:suff w:val="nothing"/>
-      <w:lvlText w:val="%2"/>
+      <w:lvlText w:val=""/>
       <w:lvlJc w:val="left"/>
       <w:pPr>
         <w:tabs>
@@ -1855,7 +1771,7 @@
       <w:start w:val="1"/>
       <w:numFmt w:val="none"/>
       <w:suff w:val="nothing"/>
-      <w:lvlText w:val="%3"/>
+      <w:lvlText w:val=""/>
       <w:lvlJc w:val="left"/>
       <w:pPr>
         <w:tabs>
@@ -1868,7 +1784,7 @@
       <w:start w:val="1"/>
       <w:numFmt w:val="none"/>
       <w:suff w:val="nothing"/>
-      <w:lvlText w:val="%4"/>
+      <w:lvlText w:val=""/>
       <w:lvlJc w:val="left"/>
       <w:pPr>
         <w:tabs>
@@ -1881,7 +1797,7 @@
       <w:start w:val="1"/>
       <w:numFmt w:val="none"/>
       <w:suff w:val="nothing"/>
-      <w:lvlText w:val="%5"/>
+      <w:lvlText w:val=""/>
       <w:lvlJc w:val="left"/>
       <w:pPr>
         <w:tabs>
@@ -1894,7 +1810,7 @@
       <w:start w:val="1"/>
       <w:numFmt w:val="none"/>
       <w:suff w:val="nothing"/>
-      <w:lvlText w:val="%6"/>
+      <w:lvlText w:val=""/>
       <w:lvlJc w:val="left"/>
       <w:pPr>
         <w:tabs>
@@ -1907,7 +1823,7 @@
       <w:start w:val="1"/>
       <w:numFmt w:val="none"/>
       <w:suff w:val="nothing"/>
-      <w:lvlText w:val="%7"/>
+      <w:lvlText w:val=""/>
       <w:lvlJc w:val="left"/>
       <w:pPr>
         <w:tabs>
@@ -1920,7 +1836,7 @@
       <w:start w:val="1"/>
       <w:numFmt w:val="none"/>
       <w:suff w:val="nothing"/>
-      <w:lvlText w:val="%8"/>
+      <w:lvlText w:val=""/>
       <w:lvlJc w:val="left"/>
       <w:pPr>
         <w:tabs>
@@ -1933,7 +1849,7 @@
       <w:start w:val="1"/>
       <w:numFmt w:val="none"/>
       <w:suff w:val="nothing"/>
-      <w:lvlText w:val="%9"/>
+      <w:lvlText w:val=""/>
       <w:lvlJc w:val="left"/>
       <w:pPr>
         <w:tabs>
@@ -1974,15 +1890,14 @@
     <w:qFormat/>
     <w:pPr>
       <w:widowControl/>
-      <w:kinsoku w:val="true"/>
-      <w:overflowPunct w:val="true"/>
-      <w:autoSpaceDE w:val="true"/>
+      <w:suppressAutoHyphens w:val="true"/>
+      <w:overflowPunct w:val="false"/>
       <w:bidi w:val="0"/>
       <w:spacing w:lineRule="auto" w:line="259" w:before="0" w:after="160"/>
       <w:jc w:val="left"/>
     </w:pPr>
     <w:rPr>
-      <w:rFonts w:ascii="Calibri" w:hAnsi="Calibri" w:eastAsia="Calibri"/>
+      <w:rFonts w:ascii="Calibri" w:hAnsi="Calibri" w:eastAsia="Calibri" w:cs="DejaVu Sans"/>
       <w:color w:val="auto"/>
       <w:kern w:val="0"/>
       <w:sz w:val="22"/>

</xml_diff>

<commit_message>
hasta el 15 de funciones
</commit_message>
<xml_diff>
--- a/5funciones/ejercicio funciones.docx
+++ b/5funciones/ejercicio funciones.docx
@@ -6,48 +6,6 @@
       <w:pPr>
         <w:pStyle w:val="Normal"/>
         <w:spacing w:lineRule="auto" w:line="240" w:before="0" w:after="0"/>
-        <w:rPr/>
-      </w:pPr>
-      <w:r>
-        <w:rPr>
-          <w:rFonts w:eastAsia="Times New Roman" w:cs="Times New Roman" w:ascii="Times New Roman" w:hAnsi="Times New Roman"/>
-          <w:b/>
-          <w:bCs/>
-          <w:color w:val="365F91"/>
-          <w:lang w:eastAsia="es-CO"/>
-        </w:rPr>
-        <w:softHyphen/>
-        <w:t xml:space="preserve"> </w:t>
-      </w:r>
-      <w:bookmarkStart w:id="0" w:name="_GoBack"/>
-      <w:bookmarkEnd w:id="0"/>
-    </w:p>
-    <w:p>
-      <w:pPr>
-        <w:pStyle w:val="Normal"/>
-        <w:spacing w:lineRule="auto" w:line="240" w:before="0" w:after="0"/>
-        <w:rPr>
-          <w:rFonts w:ascii="Times New Roman" w:hAnsi="Times New Roman" w:eastAsia="Times New Roman" w:cs="Times New Roman"/>
-          <w:b/>
-          <w:b/>
-          <w:bCs/>
-          <w:lang w:eastAsia="es-CO"/>
-        </w:rPr>
-      </w:pPr>
-      <w:r>
-        <w:rPr>
-          <w:rFonts w:eastAsia="Times New Roman" w:cs="Times New Roman" w:ascii="Times New Roman" w:hAnsi="Times New Roman"/>
-          <w:b/>
-          <w:bCs/>
-          <w:lang w:eastAsia="es-CO"/>
-        </w:rPr>
-        <w:t>DESARROLLAR LOS SIGUIENTES EJERCICIOS DECODIFICADOS EN LENGUAJE C++</w:t>
-      </w:r>
-    </w:p>
-    <w:p>
-      <w:pPr>
-        <w:pStyle w:val="Normal"/>
-        <w:spacing w:lineRule="auto" w:line="240" w:before="0" w:after="0"/>
         <w:rPr>
           <w:rFonts w:ascii="Times New Roman" w:hAnsi="Times New Roman" w:eastAsia="Times New Roman" w:cs="Times New Roman"/>
           <w:b/>
@@ -65,6 +23,32 @@
           <w:color w:val="365F91"/>
           <w:lang w:eastAsia="es-CO"/>
         </w:rPr>
+        <w:softHyphen/>
+        <w:t xml:space="preserve"> </w:t>
+      </w:r>
+      <w:bookmarkStart w:id="0" w:name="_GoBack"/>
+      <w:bookmarkEnd w:id="0"/>
+    </w:p>
+    <w:p>
+      <w:pPr>
+        <w:pStyle w:val="Normal"/>
+        <w:spacing w:lineRule="auto" w:line="240" w:before="0" w:after="0"/>
+        <w:rPr>
+          <w:rFonts w:ascii="Times New Roman" w:hAnsi="Times New Roman" w:eastAsia="Times New Roman" w:cs="Times New Roman"/>
+          <w:b/>
+          <w:b/>
+          <w:bCs/>
+          <w:lang w:eastAsia="es-CO"/>
+        </w:rPr>
+      </w:pPr>
+      <w:r>
+        <w:rPr>
+          <w:rFonts w:eastAsia="Times New Roman" w:cs="Times New Roman" w:ascii="Times New Roman" w:hAnsi="Times New Roman"/>
+          <w:b/>
+          <w:bCs/>
+          <w:lang w:eastAsia="es-CO"/>
+        </w:rPr>
+        <w:t>DESARROLLAR LOS SIGUIENTES EJERCICIOS DECODIFICADOS EN LENGUAJE C++</w:t>
       </w:r>
     </w:p>
     <w:p>
@@ -88,6 +72,29 @@
           <w:color w:val="365F91"/>
           <w:lang w:eastAsia="es-CO"/>
         </w:rPr>
+      </w:r>
+    </w:p>
+    <w:p>
+      <w:pPr>
+        <w:pStyle w:val="Normal"/>
+        <w:spacing w:lineRule="auto" w:line="240" w:before="0" w:after="0"/>
+        <w:rPr>
+          <w:rFonts w:ascii="Times New Roman" w:hAnsi="Times New Roman" w:eastAsia="Times New Roman" w:cs="Times New Roman"/>
+          <w:b/>
+          <w:b/>
+          <w:bCs/>
+          <w:color w:val="365F91"/>
+          <w:lang w:eastAsia="es-CO"/>
+        </w:rPr>
+      </w:pPr>
+      <w:r>
+        <w:rPr>
+          <w:rFonts w:eastAsia="Times New Roman" w:cs="Times New Roman" w:ascii="Times New Roman" w:hAnsi="Times New Roman"/>
+          <w:b/>
+          <w:bCs/>
+          <w:color w:val="365F91"/>
+          <w:lang w:eastAsia="es-CO"/>
+        </w:rPr>
         <w:t>EJERCICIOS PROPUESTOS</w:t>
       </w:r>
     </w:p>
@@ -98,20 +105,24 @@
           <w:ilvl w:val="0"/>
           <w:numId w:val="1"/>
         </w:numPr>
-        <w:spacing w:lineRule="auto" w:line="240" w:before="0" w:after="0"/>
-        <w:ind w:left="360" w:right="0" w:hanging="360"/>
-        <w:contextualSpacing/>
-        <w:rPr>
-          <w:rFonts w:ascii="Times New Roman" w:hAnsi="Times New Roman" w:eastAsia="Times New Roman" w:cs="Times New Roman"/>
-          <w:u w:val="single"/>
-          <w:shd w:fill="00A933" w:val="clear"/>
-          <w:lang w:eastAsia="es-CO"/>
-        </w:rPr>
-      </w:pPr>
-      <w:r>
-        <w:rPr>
-          <w:rFonts w:eastAsia="Times New Roman" w:cs="Times New Roman" w:ascii="Times New Roman" w:hAnsi="Times New Roman"/>
-          <w:u w:val="single"/>
+        <w:tabs>
+          <w:tab w:val="clear" w:pos="708"/>
+          <w:tab w:val="left" w:pos="450" w:leader="none"/>
+        </w:tabs>
+        <w:spacing w:lineRule="auto" w:line="240" w:before="0" w:after="0"/>
+        <w:ind w:left="360" w:right="0" w:hanging="360"/>
+        <w:contextualSpacing/>
+        <w:rPr>
+          <w:rFonts w:ascii="Times New Roman" w:hAnsi="Times New Roman" w:eastAsia="Times New Roman" w:cs="Times New Roman"/>
+          <w:u w:val="none"/>
+          <w:shd w:fill="00A933" w:val="clear"/>
+          <w:lang w:eastAsia="es-CO"/>
+        </w:rPr>
+      </w:pPr>
+      <w:r>
+        <w:rPr>
+          <w:rFonts w:eastAsia="Times New Roman" w:cs="Times New Roman" w:ascii="Times New Roman" w:hAnsi="Times New Roman"/>
+          <w:u w:val="none"/>
           <w:shd w:fill="00A933" w:val="clear"/>
           <w:lang w:eastAsia="es-CO"/>
         </w:rPr>
@@ -153,176 +164,188 @@
         <w:spacing w:lineRule="auto" w:line="240" w:before="0" w:after="0"/>
         <w:ind w:left="360" w:right="0" w:hanging="360"/>
         <w:contextualSpacing/>
-        <w:rPr>
+        <w:rPr/>
+      </w:pPr>
+      <w:r>
+        <w:rPr>
+          <w:rFonts w:eastAsia="Times New Roman" w:cs="Times New Roman" w:ascii="Times New Roman" w:hAnsi="Times New Roman"/>
+          <w:shd w:fill="00A933" w:val="clear"/>
+          <w:lang w:eastAsia="es-CO"/>
+        </w:rPr>
+        <w:t>Crear una función que calcule cual es el número menor de dos números enteros</w:t>
+      </w:r>
+    </w:p>
+    <w:p>
+      <w:pPr>
+        <w:pStyle w:val="ListParagraph"/>
+        <w:numPr>
+          <w:ilvl w:val="0"/>
+          <w:numId w:val="1"/>
+        </w:numPr>
+        <w:spacing w:lineRule="auto" w:line="240" w:before="0" w:after="0"/>
+        <w:ind w:left="360" w:right="0" w:hanging="360"/>
+        <w:contextualSpacing/>
+        <w:rPr>
+          <w:rFonts w:ascii="Times New Roman" w:hAnsi="Times New Roman" w:eastAsia="Times New Roman" w:cs="Times New Roman"/>
+          <w:shd w:fill="00A933" w:val="clear"/>
+          <w:lang w:eastAsia="es-CO"/>
+        </w:rPr>
+      </w:pPr>
+      <w:r>
+        <w:rPr>
+          <w:rFonts w:eastAsia="Times New Roman" w:cs="Times New Roman" w:ascii="Times New Roman" w:hAnsi="Times New Roman"/>
+          <w:shd w:fill="00A933" w:val="clear"/>
+          <w:lang w:eastAsia="es-CO"/>
+        </w:rPr>
+        <w:t>Realiza un programa que calcule las potencias de la 2 a la 10 del número PI y la raíz cuadrada de dicha potencia. Para ello construye una función que calcule la potencia n-ésima de un número cualquiera y utiliza después la función sqrt de la librería matemática de C.</w:t>
+      </w:r>
+    </w:p>
+    <w:p>
+      <w:pPr>
+        <w:pStyle w:val="ListParagraph"/>
+        <w:numPr>
+          <w:ilvl w:val="0"/>
+          <w:numId w:val="1"/>
+        </w:numPr>
+        <w:spacing w:lineRule="auto" w:line="240" w:before="0" w:after="0"/>
+        <w:ind w:left="360" w:right="0" w:hanging="360"/>
+        <w:contextualSpacing/>
+        <w:rPr>
+          <w:rFonts w:ascii="Times New Roman" w:hAnsi="Times New Roman" w:eastAsia="Times New Roman" w:cs="Times New Roman"/>
+          <w:shd w:fill="00A933" w:val="clear"/>
+          <w:lang w:eastAsia="es-CO"/>
+        </w:rPr>
+      </w:pPr>
+      <w:r>
+        <w:rPr>
+          <w:rFonts w:eastAsia="Times New Roman" w:cs="Times New Roman" w:ascii="Times New Roman" w:hAnsi="Times New Roman"/>
+          <w:shd w:fill="00A933" w:val="clear"/>
+          <w:lang w:eastAsia="es-CO"/>
+        </w:rPr>
+        <w:t>Crear un función que reciba un número real y devuelva un número entero con el valor: -1 si el número es negativo, 1 si el número es positivo o 0 si es cero.</w:t>
+      </w:r>
+    </w:p>
+    <w:p>
+      <w:pPr>
+        <w:pStyle w:val="ListParagraph"/>
+        <w:numPr>
+          <w:ilvl w:val="0"/>
+          <w:numId w:val="1"/>
+        </w:numPr>
+        <w:spacing w:lineRule="auto" w:line="240" w:before="0" w:after="0"/>
+        <w:ind w:left="360" w:right="0" w:hanging="360"/>
+        <w:contextualSpacing/>
+        <w:rPr>
+          <w:rFonts w:ascii="Times New Roman" w:hAnsi="Times New Roman" w:eastAsia="Times New Roman" w:cs="Times New Roman"/>
+          <w:shd w:fill="00A933" w:val="clear"/>
+          <w:lang w:eastAsia="es-CO"/>
+        </w:rPr>
+      </w:pPr>
+      <w:r>
+        <w:rPr>
+          <w:rFonts w:eastAsia="Times New Roman" w:cs="Times New Roman" w:ascii="Times New Roman" w:hAnsi="Times New Roman"/>
+          <w:shd w:fill="00A933" w:val="clear"/>
+          <w:lang w:eastAsia="es-CO"/>
+        </w:rPr>
+        <w:t>Crear una función  Que permita leer el valor correspondiente a una distancia en millas y las visualice expresadas en metros. Sabiendo que 1 milla marina equivale a 1852 metros.</w:t>
+      </w:r>
+    </w:p>
+    <w:p>
+      <w:pPr>
+        <w:pStyle w:val="ListParagraph"/>
+        <w:numPr>
+          <w:ilvl w:val="0"/>
+          <w:numId w:val="1"/>
+        </w:numPr>
+        <w:spacing w:lineRule="auto" w:line="240" w:before="0" w:after="0"/>
+        <w:ind w:left="360" w:right="0" w:hanging="360"/>
+        <w:contextualSpacing/>
+        <w:rPr>
+          <w:rFonts w:ascii="Times New Roman" w:hAnsi="Times New Roman" w:eastAsia="Times New Roman" w:cs="Times New Roman"/>
+          <w:shd w:fill="00A933" w:val="clear"/>
+          <w:lang w:eastAsia="es-CO"/>
+        </w:rPr>
+      </w:pPr>
+      <w:r>
+        <w:rPr>
+          <w:rFonts w:eastAsia="Times New Roman" w:cs="Times New Roman" w:ascii="Times New Roman" w:hAnsi="Times New Roman"/>
+          <w:shd w:fill="00A933" w:val="clear"/>
+          <w:lang w:eastAsia="es-CO"/>
+        </w:rPr>
+        <w:t>Crear una función Que escriba el porcentaje descontado en una compra, introduciendo la cantidad comprada, el precio (valor) de la compra y el precio (valor) pagado.</w:t>
+      </w:r>
+    </w:p>
+    <w:p>
+      <w:pPr>
+        <w:pStyle w:val="ListParagraph"/>
+        <w:numPr>
+          <w:ilvl w:val="0"/>
+          <w:numId w:val="1"/>
+        </w:numPr>
+        <w:spacing w:lineRule="auto" w:line="240" w:before="0" w:after="0"/>
+        <w:ind w:left="360" w:right="0" w:hanging="360"/>
+        <w:contextualSpacing/>
+        <w:rPr>
+          <w:rFonts w:ascii="Times New Roman" w:hAnsi="Times New Roman" w:eastAsia="Times New Roman" w:cs="Times New Roman"/>
+          <w:shd w:fill="00A933" w:val="clear"/>
+          <w:lang w:eastAsia="es-CO"/>
+        </w:rPr>
+      </w:pPr>
+      <w:r>
+        <w:rPr>
+          <w:rFonts w:eastAsia="Times New Roman" w:cs="Times New Roman" w:ascii="Times New Roman" w:hAnsi="Times New Roman"/>
+          <w:shd w:fill="00A933" w:val="clear"/>
+          <w:lang w:eastAsia="es-CO"/>
+        </w:rPr>
+        <w:t>Crear una función que Facilite el ingreso de dos números enteros y/o reales, muestre su suma, resta, multiplicación, división y el resto (módulo) de la división.</w:t>
+      </w:r>
+    </w:p>
+    <w:p>
+      <w:pPr>
+        <w:pStyle w:val="ListParagraph"/>
+        <w:numPr>
+          <w:ilvl w:val="0"/>
+          <w:numId w:val="1"/>
+        </w:numPr>
+        <w:spacing w:lineRule="auto" w:line="240" w:before="0" w:after="0"/>
+        <w:ind w:left="360" w:right="0" w:hanging="360"/>
+        <w:contextualSpacing/>
+        <w:rPr>
+          <w:rFonts w:ascii="Times New Roman" w:hAnsi="Times New Roman" w:eastAsia="Times New Roman" w:cs="Times New Roman"/>
+          <w:shd w:fill="00A933" w:val="clear"/>
+          <w:lang w:eastAsia="es-CO"/>
+        </w:rPr>
+      </w:pPr>
+      <w:r>
+        <w:rPr>
+          <w:rFonts w:eastAsia="Times New Roman" w:cs="Times New Roman" w:ascii="Times New Roman" w:hAnsi="Times New Roman"/>
+          <w:shd w:fill="00A933" w:val="clear"/>
+          <w:lang w:eastAsia="es-CO"/>
+        </w:rPr>
+        <w:t>Crear una función que devuelva la primera letra de una cadena de texto.</w:t>
+      </w:r>
+    </w:p>
+    <w:p>
+      <w:pPr>
+        <w:pStyle w:val="ListParagraph"/>
+        <w:numPr>
+          <w:ilvl w:val="0"/>
+          <w:numId w:val="1"/>
+        </w:numPr>
+        <w:spacing w:lineRule="auto" w:line="240" w:before="0" w:after="0"/>
+        <w:ind w:left="360" w:right="0" w:hanging="360"/>
+        <w:contextualSpacing/>
+        <w:rPr>
+          <w:rFonts w:ascii="Times New Roman" w:hAnsi="Times New Roman" w:eastAsia="Times New Roman" w:cs="Times New Roman"/>
           <w:highlight w:val="none"/>
           <w:shd w:fill="00A933" w:val="clear"/>
-        </w:rPr>
-      </w:pPr>
-      <w:r>
-        <w:rPr>
-          <w:rFonts w:eastAsia="Times New Roman" w:cs="Times New Roman" w:ascii="Times New Roman" w:hAnsi="Times New Roman"/>
-          <w:shd w:fill="00A933" w:val="clear"/>
-          <w:lang w:eastAsia="es-CO"/>
-        </w:rPr>
-        <w:t>Crear una función que calcule cual es el número menor de dos números enteros</w:t>
-      </w:r>
-    </w:p>
-    <w:p>
-      <w:pPr>
-        <w:pStyle w:val="ListParagraph"/>
-        <w:numPr>
-          <w:ilvl w:val="0"/>
-          <w:numId w:val="1"/>
-        </w:numPr>
-        <w:spacing w:lineRule="auto" w:line="240" w:before="0" w:after="0"/>
-        <w:ind w:left="360" w:right="0" w:hanging="360"/>
-        <w:contextualSpacing/>
-        <w:rPr>
-          <w:rFonts w:ascii="Times New Roman" w:hAnsi="Times New Roman" w:eastAsia="Times New Roman" w:cs="Times New Roman"/>
-          <w:lang w:eastAsia="es-CO"/>
-        </w:rPr>
-      </w:pPr>
-      <w:r>
-        <w:rPr>
-          <w:rFonts w:eastAsia="Times New Roman" w:cs="Times New Roman" w:ascii="Times New Roman" w:hAnsi="Times New Roman"/>
-          <w:lang w:eastAsia="es-CO"/>
-        </w:rPr>
-        <w:t>Realiza un programa que calcule las potencias de la 2 a la 10 del número PI y la raíz cuadrada de dicha potencia. Para ello construye una función que calcule la potencia n-ésima de un número cualquiera y utiliza después la función sqrt de la librería matemática de C.</w:t>
-      </w:r>
-    </w:p>
-    <w:p>
-      <w:pPr>
-        <w:pStyle w:val="ListParagraph"/>
-        <w:numPr>
-          <w:ilvl w:val="0"/>
-          <w:numId w:val="1"/>
-        </w:numPr>
-        <w:spacing w:lineRule="auto" w:line="240" w:before="0" w:after="0"/>
-        <w:ind w:left="360" w:right="0" w:hanging="360"/>
-        <w:contextualSpacing/>
-        <w:rPr>
-          <w:rFonts w:ascii="Times New Roman" w:hAnsi="Times New Roman" w:eastAsia="Times New Roman" w:cs="Times New Roman"/>
-          <w:lang w:eastAsia="es-CO"/>
-        </w:rPr>
-      </w:pPr>
-      <w:r>
-        <w:rPr>
-          <w:rFonts w:eastAsia="Times New Roman" w:cs="Times New Roman" w:ascii="Times New Roman" w:hAnsi="Times New Roman"/>
-          <w:lang w:eastAsia="es-CO"/>
-        </w:rPr>
-        <w:t>Crear un función que reciba un número real y devuelva un número entero con el valor: -1 si el número es negativo, 1 si el número es positivo o 0 si es cero.</w:t>
-      </w:r>
-    </w:p>
-    <w:p>
-      <w:pPr>
-        <w:pStyle w:val="ListParagraph"/>
-        <w:numPr>
-          <w:ilvl w:val="0"/>
-          <w:numId w:val="1"/>
-        </w:numPr>
-        <w:spacing w:lineRule="auto" w:line="240" w:before="0" w:after="0"/>
-        <w:ind w:left="360" w:right="0" w:hanging="360"/>
-        <w:contextualSpacing/>
-        <w:rPr>
-          <w:rFonts w:ascii="Times New Roman" w:hAnsi="Times New Roman" w:eastAsia="Times New Roman" w:cs="Times New Roman"/>
-          <w:lang w:eastAsia="es-CO"/>
-        </w:rPr>
-      </w:pPr>
-      <w:r>
-        <w:rPr>
-          <w:rFonts w:eastAsia="Times New Roman" w:cs="Times New Roman" w:ascii="Times New Roman" w:hAnsi="Times New Roman"/>
-          <w:lang w:eastAsia="es-CO"/>
-        </w:rPr>
-        <w:t>Crear una función  Que permita leer el valor correspondiente a una distancia en millas y las visualice expresadas en metros. Sabiendo que 1 milla marina equivale a 1852 metros.</w:t>
-      </w:r>
-    </w:p>
-    <w:p>
-      <w:pPr>
-        <w:pStyle w:val="ListParagraph"/>
-        <w:numPr>
-          <w:ilvl w:val="0"/>
-          <w:numId w:val="1"/>
-        </w:numPr>
-        <w:spacing w:lineRule="auto" w:line="240" w:before="0" w:after="0"/>
-        <w:ind w:left="360" w:right="0" w:hanging="360"/>
-        <w:contextualSpacing/>
-        <w:rPr>
-          <w:rFonts w:ascii="Times New Roman" w:hAnsi="Times New Roman" w:eastAsia="Times New Roman" w:cs="Times New Roman"/>
-          <w:lang w:eastAsia="es-CO"/>
-        </w:rPr>
-      </w:pPr>
-      <w:r>
-        <w:rPr>
-          <w:rFonts w:eastAsia="Times New Roman" w:cs="Times New Roman" w:ascii="Times New Roman" w:hAnsi="Times New Roman"/>
-          <w:lang w:eastAsia="es-CO"/>
-        </w:rPr>
-        <w:t>Crear una función Que escriba el porcentaje descontado en una compra, introduciendo la cantidad comprada, el precio (valor) de la compra y el precio (valor) pagado.</w:t>
-      </w:r>
-    </w:p>
-    <w:p>
-      <w:pPr>
-        <w:pStyle w:val="ListParagraph"/>
-        <w:numPr>
-          <w:ilvl w:val="0"/>
-          <w:numId w:val="1"/>
-        </w:numPr>
-        <w:spacing w:lineRule="auto" w:line="240" w:before="0" w:after="0"/>
-        <w:ind w:left="360" w:right="0" w:hanging="360"/>
-        <w:contextualSpacing/>
-        <w:rPr>
-          <w:rFonts w:ascii="Times New Roman" w:hAnsi="Times New Roman" w:eastAsia="Times New Roman" w:cs="Times New Roman"/>
-          <w:lang w:eastAsia="es-CO"/>
-        </w:rPr>
-      </w:pPr>
-      <w:r>
-        <w:rPr>
-          <w:rFonts w:eastAsia="Times New Roman" w:cs="Times New Roman" w:ascii="Times New Roman" w:hAnsi="Times New Roman"/>
-          <w:lang w:eastAsia="es-CO"/>
-        </w:rPr>
-        <w:t>Crear una función que Facilite el ingreso de dos números enteros y/o reales, muestre su suma, resta, multiplicación, división y el resto (módulo) de la división.</w:t>
-      </w:r>
-    </w:p>
-    <w:p>
-      <w:pPr>
-        <w:pStyle w:val="ListParagraph"/>
-        <w:numPr>
-          <w:ilvl w:val="0"/>
-          <w:numId w:val="1"/>
-        </w:numPr>
-        <w:spacing w:lineRule="auto" w:line="240" w:before="0" w:after="0"/>
-        <w:ind w:left="360" w:right="0" w:hanging="360"/>
-        <w:contextualSpacing/>
-        <w:rPr>
-          <w:rFonts w:ascii="Times New Roman" w:hAnsi="Times New Roman" w:eastAsia="Times New Roman" w:cs="Times New Roman"/>
-          <w:lang w:eastAsia="es-CO"/>
-        </w:rPr>
-      </w:pPr>
-      <w:r>
-        <w:rPr>
-          <w:rFonts w:eastAsia="Times New Roman" w:cs="Times New Roman" w:ascii="Times New Roman" w:hAnsi="Times New Roman"/>
-          <w:lang w:eastAsia="es-CO"/>
-        </w:rPr>
-        <w:t>Crear una función que devuelva la primera letra de una cadena de texto.</w:t>
-      </w:r>
-    </w:p>
-    <w:p>
-      <w:pPr>
-        <w:pStyle w:val="ListParagraph"/>
-        <w:numPr>
-          <w:ilvl w:val="0"/>
-          <w:numId w:val="1"/>
-        </w:numPr>
-        <w:spacing w:lineRule="auto" w:line="240" w:before="0" w:after="0"/>
-        <w:ind w:left="360" w:right="0" w:hanging="360"/>
-        <w:contextualSpacing/>
-        <w:rPr>
-          <w:rFonts w:ascii="Times New Roman" w:hAnsi="Times New Roman" w:eastAsia="Times New Roman" w:cs="Times New Roman"/>
-          <w:lang w:eastAsia="es-CO"/>
-        </w:rPr>
-      </w:pPr>
-      <w:r>
-        <w:rPr>
-          <w:rFonts w:eastAsia="Times New Roman" w:cs="Times New Roman" w:ascii="Times New Roman" w:hAnsi="Times New Roman"/>
+          <w:lang w:eastAsia="es-CO"/>
+        </w:rPr>
+      </w:pPr>
+      <w:r>
+        <w:rPr>
+          <w:rFonts w:eastAsia="Times New Roman" w:cs="Times New Roman" w:ascii="Times New Roman" w:hAnsi="Times New Roman"/>
+          <w:shd w:fill="00A933" w:val="clear"/>
           <w:lang w:eastAsia="es-CO"/>
         </w:rPr>
         <w:t>Crear una función  que Facilite el ingreso de tres números enteros y/o reales, muestre su respectiva suma y multiplicación</w:t>
@@ -340,12 +363,15 @@
         <w:contextualSpacing/>
         <w:rPr>
           <w:rFonts w:ascii="Times New Roman" w:hAnsi="Times New Roman" w:eastAsia="Times New Roman" w:cs="Times New Roman"/>
-          <w:lang w:eastAsia="es-CO"/>
-        </w:rPr>
-      </w:pPr>
-      <w:r>
-        <w:rPr>
-          <w:rFonts w:eastAsia="Times New Roman" w:cs="Times New Roman" w:ascii="Times New Roman" w:hAnsi="Times New Roman"/>
+          <w:highlight w:val="none"/>
+          <w:shd w:fill="00A933" w:val="clear"/>
+          <w:lang w:eastAsia="es-CO"/>
+        </w:rPr>
+      </w:pPr>
+      <w:r>
+        <w:rPr>
+          <w:rFonts w:eastAsia="Times New Roman" w:cs="Times New Roman" w:ascii="Times New Roman" w:hAnsi="Times New Roman"/>
+          <w:shd w:fill="00A933" w:val="clear"/>
           <w:lang w:eastAsia="es-CO"/>
         </w:rPr>
         <w:t>Crear una función que Calcule el área y el perímetro de un rectángulo dada la base y la altura.</w:t>
@@ -363,12 +389,15 @@
         <w:contextualSpacing/>
         <w:rPr>
           <w:rFonts w:ascii="Times New Roman" w:hAnsi="Times New Roman" w:eastAsia="Times New Roman" w:cs="Times New Roman"/>
-          <w:lang w:eastAsia="es-CO"/>
-        </w:rPr>
-      </w:pPr>
-      <w:r>
-        <w:rPr>
-          <w:rFonts w:eastAsia="Times New Roman" w:cs="Times New Roman" w:ascii="Times New Roman" w:hAnsi="Times New Roman"/>
+          <w:highlight w:val="none"/>
+          <w:shd w:fill="00A933" w:val="clear"/>
+          <w:lang w:eastAsia="es-CO"/>
+        </w:rPr>
+      </w:pPr>
+      <w:r>
+        <w:rPr>
+          <w:rFonts w:eastAsia="Times New Roman" w:cs="Times New Roman" w:ascii="Times New Roman" w:hAnsi="Times New Roman"/>
+          <w:shd w:fill="00A933" w:val="clear"/>
           <w:lang w:eastAsia="es-CO"/>
         </w:rPr>
         <w:t>Crear una función que reciba como parámetro un numero entero y escriba la tabla de multiplicar de ese número (por ejemplo: para el 3 deberá llegar desde 3x0=0 hasta 3x10=30)</w:t>
@@ -386,12 +415,15 @@
         <w:contextualSpacing/>
         <w:rPr>
           <w:rFonts w:ascii="Times New Roman" w:hAnsi="Times New Roman" w:eastAsia="Times New Roman" w:cs="Times New Roman"/>
-          <w:lang w:eastAsia="es-CO"/>
-        </w:rPr>
-      </w:pPr>
-      <w:r>
-        <w:rPr>
-          <w:rFonts w:eastAsia="Times New Roman" w:cs="Times New Roman" w:ascii="Times New Roman" w:hAnsi="Times New Roman"/>
+          <w:highlight w:val="none"/>
+          <w:shd w:fill="00A933" w:val="clear"/>
+          <w:lang w:eastAsia="es-CO"/>
+        </w:rPr>
+      </w:pPr>
+      <w:r>
+        <w:rPr>
+          <w:rFonts w:eastAsia="Times New Roman" w:cs="Times New Roman" w:ascii="Times New Roman" w:hAnsi="Times New Roman"/>
+          <w:shd w:fill="00A933" w:val="clear"/>
           <w:lang w:eastAsia="es-CO"/>
         </w:rPr>
         <w:t>Calcule el área de un cuadrado.</w:t>
@@ -409,12 +441,15 @@
         <w:contextualSpacing/>
         <w:rPr>
           <w:rFonts w:ascii="Times New Roman" w:hAnsi="Times New Roman" w:eastAsia="Times New Roman" w:cs="Times New Roman"/>
-          <w:lang w:eastAsia="es-CO"/>
-        </w:rPr>
-      </w:pPr>
-      <w:r>
-        <w:rPr>
-          <w:rFonts w:eastAsia="Times New Roman" w:cs="Times New Roman" w:ascii="Times New Roman" w:hAnsi="Times New Roman"/>
+          <w:highlight w:val="none"/>
+          <w:shd w:fill="00A933" w:val="clear"/>
+          <w:lang w:eastAsia="es-CO"/>
+        </w:rPr>
+      </w:pPr>
+      <w:r>
+        <w:rPr>
+          <w:rFonts w:eastAsia="Times New Roman" w:cs="Times New Roman" w:ascii="Times New Roman" w:hAnsi="Times New Roman"/>
+          <w:shd w:fill="00A933" w:val="clear"/>
           <w:lang w:eastAsia="es-CO"/>
         </w:rPr>
         <w:t>Permita introducir una medida expresada en centímetros la convierta en pulgadas (1pulgada = 2,54centímetros).</w:t>
@@ -637,6 +672,121 @@
         <w:spacing w:lineRule="auto" w:line="240" w:before="0" w:after="0"/>
         <w:ind w:left="360" w:right="0" w:hanging="360"/>
         <w:contextualSpacing/>
+        <w:rPr>
+          <w:rFonts w:ascii="Times New Roman" w:hAnsi="Times New Roman" w:eastAsia="Times New Roman" w:cs="Times New Roman"/>
+          <w:lang w:eastAsia="es-CO"/>
+        </w:rPr>
+      </w:pPr>
+      <w:r>
+        <w:rPr>
+          <w:rFonts w:eastAsia="Times New Roman" w:cs="Times New Roman" w:ascii="Times New Roman" w:hAnsi="Times New Roman"/>
+          <w:lang w:eastAsia="es-CO"/>
+        </w:rPr>
+        <w:t>Desarrolle el código fuente de un programa que permita calcular el área de un círculo, adicional visualizar “DATOS ERRONEOS”, si el área es mayor a 5000.</w:t>
+      </w:r>
+    </w:p>
+    <w:p>
+      <w:pPr>
+        <w:pStyle w:val="ListParagraph"/>
+        <w:numPr>
+          <w:ilvl w:val="0"/>
+          <w:numId w:val="1"/>
+        </w:numPr>
+        <w:spacing w:lineRule="auto" w:line="240" w:before="0" w:after="0"/>
+        <w:ind w:left="360" w:right="0" w:hanging="360"/>
+        <w:contextualSpacing/>
+        <w:rPr>
+          <w:rFonts w:ascii="Times New Roman" w:hAnsi="Times New Roman" w:eastAsia="Times New Roman" w:cs="Times New Roman"/>
+          <w:lang w:eastAsia="es-CO"/>
+        </w:rPr>
+      </w:pPr>
+      <w:r>
+        <w:rPr>
+          <w:rFonts w:eastAsia="Times New Roman" w:cs="Times New Roman" w:ascii="Times New Roman" w:hAnsi="Times New Roman"/>
+          <w:lang w:eastAsia="es-CO"/>
+        </w:rPr>
+        <w:t>Desarrolle el código fuente de un programa que permita ingresar un número y visualizar si es positivo o negativo.</w:t>
+      </w:r>
+    </w:p>
+    <w:p>
+      <w:pPr>
+        <w:pStyle w:val="ListParagraph"/>
+        <w:numPr>
+          <w:ilvl w:val="0"/>
+          <w:numId w:val="1"/>
+        </w:numPr>
+        <w:spacing w:lineRule="auto" w:line="240" w:before="0" w:after="0"/>
+        <w:ind w:left="360" w:right="0" w:hanging="360"/>
+        <w:contextualSpacing/>
+        <w:rPr>
+          <w:rFonts w:ascii="Times New Roman" w:hAnsi="Times New Roman" w:eastAsia="Times New Roman" w:cs="Times New Roman"/>
+          <w:lang w:eastAsia="es-CO"/>
+        </w:rPr>
+      </w:pPr>
+      <w:r>
+        <w:rPr>
+          <w:rFonts w:eastAsia="Times New Roman" w:cs="Times New Roman" w:ascii="Times New Roman" w:hAnsi="Times New Roman"/>
+          <w:lang w:eastAsia="es-CO"/>
+        </w:rPr>
+        <w:t>Desarrolle el código fuente de un programa que permita ingresar tres números, obtener su promedio y visualizar “APROBADO”, si su promedio es mayor a 7, caso contrario visualizara “MEJORE LA NOTA”.</w:t>
+      </w:r>
+    </w:p>
+    <w:p>
+      <w:pPr>
+        <w:pStyle w:val="ListParagraph"/>
+        <w:numPr>
+          <w:ilvl w:val="0"/>
+          <w:numId w:val="1"/>
+        </w:numPr>
+        <w:spacing w:lineRule="auto" w:line="240" w:before="0" w:after="0"/>
+        <w:ind w:left="360" w:right="0" w:hanging="360"/>
+        <w:contextualSpacing/>
+        <w:rPr>
+          <w:rFonts w:ascii="Times New Roman" w:hAnsi="Times New Roman" w:eastAsia="Times New Roman" w:cs="Times New Roman"/>
+          <w:lang w:eastAsia="es-CO"/>
+        </w:rPr>
+      </w:pPr>
+      <w:r>
+        <w:rPr>
+          <w:rFonts w:eastAsia="Times New Roman" w:cs="Times New Roman" w:ascii="Times New Roman" w:hAnsi="Times New Roman"/>
+          <w:lang w:eastAsia="es-CO"/>
+        </w:rPr>
+        <w:t>Desarrolle el código fuente de un programa que permita ingresar una edad y leer su edad ingresada</w:t>
+      </w:r>
+    </w:p>
+    <w:p>
+      <w:pPr>
+        <w:pStyle w:val="ListParagraph"/>
+        <w:numPr>
+          <w:ilvl w:val="0"/>
+          <w:numId w:val="1"/>
+        </w:numPr>
+        <w:spacing w:lineRule="auto" w:line="240" w:before="0" w:after="0"/>
+        <w:ind w:left="360" w:right="0" w:hanging="360"/>
+        <w:contextualSpacing/>
+        <w:rPr>
+          <w:rFonts w:ascii="Times New Roman" w:hAnsi="Times New Roman" w:eastAsia="Times New Roman" w:cs="Times New Roman"/>
+          <w:lang w:eastAsia="es-CO"/>
+        </w:rPr>
+      </w:pPr>
+      <w:r>
+        <w:rPr>
+          <w:rFonts w:eastAsia="Times New Roman" w:cs="Times New Roman" w:ascii="Times New Roman" w:hAnsi="Times New Roman"/>
+          <w:lang w:eastAsia="es-CO"/>
+        </w:rPr>
+        <w:t>Desarrolle el código fuente de un programa que permita ingresar un número y visualizar si es par o impar.</w:t>
+      </w:r>
+    </w:p>
+    <w:p>
+      <w:pPr>
+        <w:pStyle w:val="ListParagraph"/>
+        <w:numPr>
+          <w:ilvl w:val="0"/>
+          <w:numId w:val="1"/>
+        </w:numPr>
+        <w:spacing w:lineRule="auto" w:line="240" w:before="0" w:after="0"/>
+        <w:ind w:left="360" w:right="0" w:hanging="360"/>
+        <w:contextualSpacing/>
         <w:rPr/>
       </w:pPr>
       <w:r>
@@ -644,115 +794,6 @@
           <w:rFonts w:eastAsia="Times New Roman" w:cs="Times New Roman" w:ascii="Times New Roman" w:hAnsi="Times New Roman"/>
           <w:lang w:eastAsia="es-CO"/>
         </w:rPr>
-        <w:t>Desarrolle el código fuente de un programa que permita calcular el área de un círculo, adicional visualizar “DATOS ERRONEOS”, si el área es mayor a 5000.</w:t>
-      </w:r>
-    </w:p>
-    <w:p>
-      <w:pPr>
-        <w:pStyle w:val="ListParagraph"/>
-        <w:numPr>
-          <w:ilvl w:val="0"/>
-          <w:numId w:val="1"/>
-        </w:numPr>
-        <w:spacing w:lineRule="auto" w:line="240" w:before="0" w:after="0"/>
-        <w:ind w:left="360" w:right="0" w:hanging="360"/>
-        <w:contextualSpacing/>
-        <w:rPr>
-          <w:rFonts w:ascii="Times New Roman" w:hAnsi="Times New Roman" w:eastAsia="Times New Roman" w:cs="Times New Roman"/>
-          <w:lang w:eastAsia="es-CO"/>
-        </w:rPr>
-      </w:pPr>
-      <w:r>
-        <w:rPr>
-          <w:rFonts w:eastAsia="Times New Roman" w:cs="Times New Roman" w:ascii="Times New Roman" w:hAnsi="Times New Roman"/>
-          <w:lang w:eastAsia="es-CO"/>
-        </w:rPr>
-        <w:t>Desarrolle el código fuente de un programa que permita ingresar un número y visualizar si es positivo o negativo.</w:t>
-      </w:r>
-    </w:p>
-    <w:p>
-      <w:pPr>
-        <w:pStyle w:val="ListParagraph"/>
-        <w:numPr>
-          <w:ilvl w:val="0"/>
-          <w:numId w:val="1"/>
-        </w:numPr>
-        <w:spacing w:lineRule="auto" w:line="240" w:before="0" w:after="0"/>
-        <w:ind w:left="360" w:right="0" w:hanging="360"/>
-        <w:contextualSpacing/>
-        <w:rPr/>
-      </w:pPr>
-      <w:r>
-        <w:rPr>
-          <w:rFonts w:eastAsia="Times New Roman" w:cs="Times New Roman" w:ascii="Times New Roman" w:hAnsi="Times New Roman"/>
-          <w:lang w:eastAsia="es-CO"/>
-        </w:rPr>
-        <w:t>Desarrolle el código fuente de un programa que permita ingresar tres números, obtener su promedio y visualizar “APROBADO”, si su promedio es mayor a 7, caso contrario visualizara “MEJORE LA NOTA”.</w:t>
-      </w:r>
-    </w:p>
-    <w:p>
-      <w:pPr>
-        <w:pStyle w:val="ListParagraph"/>
-        <w:numPr>
-          <w:ilvl w:val="0"/>
-          <w:numId w:val="1"/>
-        </w:numPr>
-        <w:spacing w:lineRule="auto" w:line="240" w:before="0" w:after="0"/>
-        <w:ind w:left="360" w:right="0" w:hanging="360"/>
-        <w:contextualSpacing/>
-        <w:rPr>
-          <w:rFonts w:ascii="Times New Roman" w:hAnsi="Times New Roman" w:eastAsia="Times New Roman" w:cs="Times New Roman"/>
-          <w:lang w:eastAsia="es-CO"/>
-        </w:rPr>
-      </w:pPr>
-      <w:r>
-        <w:rPr>
-          <w:rFonts w:eastAsia="Times New Roman" w:cs="Times New Roman" w:ascii="Times New Roman" w:hAnsi="Times New Roman"/>
-          <w:lang w:eastAsia="es-CO"/>
-        </w:rPr>
-        <w:t>Desarrolle el código fuente de un programa que permita ingresar una edad y leer su edad ingresada</w:t>
-      </w:r>
-    </w:p>
-    <w:p>
-      <w:pPr>
-        <w:pStyle w:val="ListParagraph"/>
-        <w:numPr>
-          <w:ilvl w:val="0"/>
-          <w:numId w:val="1"/>
-        </w:numPr>
-        <w:spacing w:lineRule="auto" w:line="240" w:before="0" w:after="0"/>
-        <w:ind w:left="360" w:right="0" w:hanging="360"/>
-        <w:contextualSpacing/>
-        <w:rPr>
-          <w:rFonts w:ascii="Times New Roman" w:hAnsi="Times New Roman" w:eastAsia="Times New Roman" w:cs="Times New Roman"/>
-          <w:lang w:eastAsia="es-CO"/>
-        </w:rPr>
-      </w:pPr>
-      <w:r>
-        <w:rPr>
-          <w:rFonts w:eastAsia="Times New Roman" w:cs="Times New Roman" w:ascii="Times New Roman" w:hAnsi="Times New Roman"/>
-          <w:lang w:eastAsia="es-CO"/>
-        </w:rPr>
-        <w:t>Desarrolle el código fuente de un programa que permita ingresar un número y visualizar si es par o impar.</w:t>
-      </w:r>
-    </w:p>
-    <w:p>
-      <w:pPr>
-        <w:pStyle w:val="ListParagraph"/>
-        <w:numPr>
-          <w:ilvl w:val="0"/>
-          <w:numId w:val="1"/>
-        </w:numPr>
-        <w:spacing w:lineRule="auto" w:line="240" w:before="0" w:after="0"/>
-        <w:ind w:left="360" w:right="0" w:hanging="360"/>
-        <w:contextualSpacing/>
-        <w:rPr/>
-      </w:pPr>
-      <w:r>
-        <w:rPr>
-          <w:rFonts w:eastAsia="Times New Roman" w:cs="Times New Roman" w:ascii="Times New Roman" w:hAnsi="Times New Roman"/>
-          <w:lang w:eastAsia="es-CO"/>
-        </w:rPr>
         <w:t xml:space="preserve">Desarrolle el código fuente de un programa que permita ingresar cinco voltajes, obtener su promedio y visualizar “ALTO VOLTAJE”, si su promedio es mayor a 220, caso contrario sea menor mostrar “VOLTAJE </w:t>
       </w:r>
       <w:r>
@@ -774,7 +815,10 @@
         <w:spacing w:lineRule="auto" w:line="240" w:before="0" w:after="0"/>
         <w:ind w:left="360" w:right="0" w:hanging="360"/>
         <w:contextualSpacing/>
-        <w:rPr/>
+        <w:rPr>
+          <w:rFonts w:ascii="Times New Roman" w:hAnsi="Times New Roman" w:eastAsia="Times New Roman" w:cs="Times New Roman"/>
+          <w:lang w:eastAsia="es-CO"/>
+        </w:rPr>
       </w:pPr>
       <w:r>
         <w:rPr>
@@ -794,7 +838,10 @@
         <w:spacing w:lineRule="auto" w:line="240" w:before="0" w:after="0"/>
         <w:ind w:left="360" w:right="0" w:hanging="360"/>
         <w:contextualSpacing/>
-        <w:rPr/>
+        <w:rPr>
+          <w:rFonts w:ascii="Times New Roman" w:hAnsi="Times New Roman" w:eastAsia="Times New Roman" w:cs="Times New Roman"/>
+          <w:lang w:eastAsia="es-CO"/>
+        </w:rPr>
       </w:pPr>
       <w:r>
         <w:rPr>
@@ -819,7 +866,7 @@
       </w:tblPr>
       <w:tblGrid>
         <w:gridCol w:w="2323"/>
-        <w:gridCol w:w="2071"/>
+        <w:gridCol w:w="2072"/>
       </w:tblGrid>
       <w:tr>
         <w:trPr/>
@@ -861,7 +908,7 @@
         </w:tc>
         <w:tc>
           <w:tcPr>
-            <w:tcW w:w="2071" w:type="dxa"/>
+            <w:tcW w:w="2072" w:type="dxa"/>
             <w:tcBorders>
               <w:top w:val="single" w:sz="4" w:space="0" w:color="000000"/>
               <w:left w:val="single" w:sz="4" w:space="0" w:color="000000"/>
@@ -936,7 +983,7 @@
         </w:tc>
         <w:tc>
           <w:tcPr>
-            <w:tcW w:w="2071" w:type="dxa"/>
+            <w:tcW w:w="2072" w:type="dxa"/>
             <w:tcBorders>
               <w:top w:val="single" w:sz="4" w:space="0" w:color="000000"/>
               <w:left w:val="single" w:sz="4" w:space="0" w:color="000000"/>
@@ -1011,7 +1058,7 @@
         </w:tc>
         <w:tc>
           <w:tcPr>
-            <w:tcW w:w="2071" w:type="dxa"/>
+            <w:tcW w:w="2072" w:type="dxa"/>
             <w:tcBorders>
               <w:top w:val="single" w:sz="4" w:space="0" w:color="000000"/>
               <w:left w:val="single" w:sz="4" w:space="0" w:color="000000"/>
@@ -1086,7 +1133,7 @@
         </w:tc>
         <w:tc>
           <w:tcPr>
-            <w:tcW w:w="2071" w:type="dxa"/>
+            <w:tcW w:w="2072" w:type="dxa"/>
             <w:tcBorders>
               <w:top w:val="single" w:sz="4" w:space="0" w:color="000000"/>
               <w:left w:val="single" w:sz="4" w:space="0" w:color="000000"/>
@@ -1315,7 +1362,10 @@
         <w:spacing w:lineRule="auto" w:line="240" w:before="0" w:after="0"/>
         <w:ind w:left="360" w:right="0" w:hanging="360"/>
         <w:contextualSpacing/>
-        <w:rPr/>
+        <w:rPr>
+          <w:rFonts w:ascii="Times New Roman" w:hAnsi="Times New Roman" w:eastAsia="Times New Roman" w:cs="Times New Roman"/>
+          <w:lang w:eastAsia="es-CO"/>
+        </w:rPr>
       </w:pPr>
       <w:r>
         <w:rPr>
@@ -1537,7 +1587,10 @@
         <w:spacing w:lineRule="auto" w:line="240" w:before="0" w:after="0"/>
         <w:ind w:left="360" w:right="0" w:hanging="360"/>
         <w:contextualSpacing/>
-        <w:rPr/>
+        <w:rPr>
+          <w:rFonts w:ascii="Times New Roman" w:hAnsi="Times New Roman" w:eastAsia="Times New Roman" w:cs="Times New Roman"/>
+          <w:lang w:eastAsia="es-CO"/>
+        </w:rPr>
       </w:pPr>
       <w:r>
         <w:rPr>
@@ -1580,7 +1633,10 @@
         <w:spacing w:lineRule="auto" w:line="240" w:before="0" w:after="0"/>
         <w:ind w:left="360" w:right="0" w:hanging="360"/>
         <w:contextualSpacing/>
-        <w:rPr/>
+        <w:rPr>
+          <w:rFonts w:ascii="Times New Roman" w:hAnsi="Times New Roman" w:eastAsia="Times New Roman" w:cs="Times New Roman"/>
+          <w:lang w:eastAsia="es-CO"/>
+        </w:rPr>
       </w:pPr>
       <w:r>
         <w:rPr>
@@ -1745,7 +1801,7 @@
       <w:start w:val="1"/>
       <w:numFmt w:val="none"/>
       <w:suff w:val="nothing"/>
-      <w:lvlText w:val=""/>
+      <w:lvlText w:val="%1"/>
       <w:lvlJc w:val="left"/>
       <w:pPr>
         <w:tabs>
@@ -1758,7 +1814,7 @@
       <w:start w:val="1"/>
       <w:numFmt w:val="none"/>
       <w:suff w:val="nothing"/>
-      <w:lvlText w:val=""/>
+      <w:lvlText w:val="%2"/>
       <w:lvlJc w:val="left"/>
       <w:pPr>
         <w:tabs>
@@ -1771,7 +1827,7 @@
       <w:start w:val="1"/>
       <w:numFmt w:val="none"/>
       <w:suff w:val="nothing"/>
-      <w:lvlText w:val=""/>
+      <w:lvlText w:val="%3"/>
       <w:lvlJc w:val="left"/>
       <w:pPr>
         <w:tabs>
@@ -1784,7 +1840,7 @@
       <w:start w:val="1"/>
       <w:numFmt w:val="none"/>
       <w:suff w:val="nothing"/>
-      <w:lvlText w:val=""/>
+      <w:lvlText w:val="%4"/>
       <w:lvlJc w:val="left"/>
       <w:pPr>
         <w:tabs>
@@ -1797,7 +1853,7 @@
       <w:start w:val="1"/>
       <w:numFmt w:val="none"/>
       <w:suff w:val="nothing"/>
-      <w:lvlText w:val=""/>
+      <w:lvlText w:val="%5"/>
       <w:lvlJc w:val="left"/>
       <w:pPr>
         <w:tabs>
@@ -1810,7 +1866,7 @@
       <w:start w:val="1"/>
       <w:numFmt w:val="none"/>
       <w:suff w:val="nothing"/>
-      <w:lvlText w:val=""/>
+      <w:lvlText w:val="%6"/>
       <w:lvlJc w:val="left"/>
       <w:pPr>
         <w:tabs>
@@ -1823,7 +1879,7 @@
       <w:start w:val="1"/>
       <w:numFmt w:val="none"/>
       <w:suff w:val="nothing"/>
-      <w:lvlText w:val=""/>
+      <w:lvlText w:val="%7"/>
       <w:lvlJc w:val="left"/>
       <w:pPr>
         <w:tabs>
@@ -1836,7 +1892,7 @@
       <w:start w:val="1"/>
       <w:numFmt w:val="none"/>
       <w:suff w:val="nothing"/>
-      <w:lvlText w:val=""/>
+      <w:lvlText w:val="%8"/>
       <w:lvlJc w:val="left"/>
       <w:pPr>
         <w:tabs>
@@ -1849,7 +1905,7 @@
       <w:start w:val="1"/>
       <w:numFmt w:val="none"/>
       <w:suff w:val="nothing"/>
-      <w:lvlText w:val=""/>
+      <w:lvlText w:val="%9"/>
       <w:lvlJc w:val="left"/>
       <w:pPr>
         <w:tabs>
@@ -1891,7 +1947,9 @@
     <w:pPr>
       <w:widowControl/>
       <w:suppressAutoHyphens w:val="true"/>
-      <w:overflowPunct w:val="false"/>
+      <w:kinsoku w:val="true"/>
+      <w:overflowPunct w:val="true"/>
+      <w:autoSpaceDE w:val="true"/>
       <w:bidi w:val="0"/>
       <w:spacing w:lineRule="auto" w:line="259" w:before="0" w:after="160"/>
       <w:jc w:val="left"/>

</xml_diff>